<commit_message>
přídání před a po
</commit_message>
<xml_diff>
--- a/Testing.docx
+++ b/Testing.docx
@@ -31,8 +31,6 @@
           <w:r>
             <w:t>Obsah</w:t>
           </w:r>
-          <w:bookmarkStart w:id="0" w:name="_GoBack"/>
-          <w:bookmarkEnd w:id="0"/>
         </w:p>
         <w:p>
           <w:pPr>
@@ -55,7 +53,7 @@
           <w:r>
             <w:fldChar w:fldCharType="separate"/>
           </w:r>
-          <w:hyperlink w:anchor="_Toc40187979" w:history="1">
+          <w:hyperlink w:anchor="_Toc40864002" w:history="1">
             <w:r>
               <w:rPr>
                 <w:rStyle w:val="Hypertextovodkaz"/>
@@ -82,7 +80,7 @@
                 <w:noProof/>
                 <w:webHidden/>
               </w:rPr>
-              <w:instrText xml:space="preserve"> PAGEREF _Toc40187979 \h </w:instrText>
+              <w:instrText xml:space="preserve"> PAGEREF _Toc40864002 \h </w:instrText>
             </w:r>
             <w:r>
               <w:rPr>
@@ -125,7 +123,7 @@
               <w:lang w:eastAsia="cs-CZ"/>
             </w:rPr>
           </w:pPr>
-          <w:hyperlink w:anchor="_Toc40187980" w:history="1">
+          <w:hyperlink w:anchor="_Toc40864003" w:history="1">
             <w:r>
               <w:rPr>
                 <w:rStyle w:val="Hypertextovodkaz"/>
@@ -152,7 +150,7 @@
                 <w:noProof/>
                 <w:webHidden/>
               </w:rPr>
-              <w:instrText xml:space="preserve"> PAGEREF _Toc40187980 \h </w:instrText>
+              <w:instrText xml:space="preserve"> PAGEREF _Toc40864003 \h </w:instrText>
             </w:r>
             <w:r>
               <w:rPr>
@@ -195,7 +193,7 @@
               <w:lang w:eastAsia="cs-CZ"/>
             </w:rPr>
           </w:pPr>
-          <w:hyperlink w:anchor="_Toc40187981" w:history="1">
+          <w:hyperlink w:anchor="_Toc40864004" w:history="1">
             <w:r>
               <w:rPr>
                 <w:rStyle w:val="Hypertextovodkaz"/>
@@ -222,7 +220,7 @@
                 <w:noProof/>
                 <w:webHidden/>
               </w:rPr>
-              <w:instrText xml:space="preserve"> PAGEREF _Toc40187981 \h </w:instrText>
+              <w:instrText xml:space="preserve"> PAGEREF _Toc40864004 \h </w:instrText>
             </w:r>
             <w:r>
               <w:rPr>
@@ -265,7 +263,7 @@
               <w:lang w:eastAsia="cs-CZ"/>
             </w:rPr>
           </w:pPr>
-          <w:hyperlink w:anchor="_Toc40187982" w:history="1">
+          <w:hyperlink w:anchor="_Toc40864005" w:history="1">
             <w:r>
               <w:rPr>
                 <w:rStyle w:val="Hypertextovodkaz"/>
@@ -292,7 +290,7 @@
                 <w:noProof/>
                 <w:webHidden/>
               </w:rPr>
-              <w:instrText xml:space="preserve"> PAGEREF _Toc40187982 \h </w:instrText>
+              <w:instrText xml:space="preserve"> PAGEREF _Toc40864005 \h </w:instrText>
             </w:r>
             <w:r>
               <w:rPr>
@@ -335,7 +333,7 @@
               <w:lang w:eastAsia="cs-CZ"/>
             </w:rPr>
           </w:pPr>
-          <w:hyperlink w:anchor="_Toc40187983" w:history="1">
+          <w:hyperlink w:anchor="_Toc40864006" w:history="1">
             <w:r>
               <w:rPr>
                 <w:rStyle w:val="Hypertextovodkaz"/>
@@ -362,7 +360,7 @@
                 <w:noProof/>
                 <w:webHidden/>
               </w:rPr>
-              <w:instrText xml:space="preserve"> PAGEREF _Toc40187983 \h </w:instrText>
+              <w:instrText xml:space="preserve"> PAGEREF _Toc40864006 \h </w:instrText>
             </w:r>
             <w:r>
               <w:rPr>
@@ -405,7 +403,7 @@
               <w:lang w:eastAsia="cs-CZ"/>
             </w:rPr>
           </w:pPr>
-          <w:hyperlink w:anchor="_Toc40187984" w:history="1">
+          <w:hyperlink w:anchor="_Toc40864007" w:history="1">
             <w:r>
               <w:rPr>
                 <w:rStyle w:val="Hypertextovodkaz"/>
@@ -432,7 +430,7 @@
                 <w:noProof/>
                 <w:webHidden/>
               </w:rPr>
-              <w:instrText xml:space="preserve"> PAGEREF _Toc40187984 \h </w:instrText>
+              <w:instrText xml:space="preserve"> PAGEREF _Toc40864007 \h </w:instrText>
             </w:r>
             <w:r>
               <w:rPr>
@@ -475,7 +473,7 @@
               <w:lang w:eastAsia="cs-CZ"/>
             </w:rPr>
           </w:pPr>
-          <w:hyperlink w:anchor="_Toc40187985" w:history="1">
+          <w:hyperlink w:anchor="_Toc40864008" w:history="1">
             <w:r>
               <w:rPr>
                 <w:rStyle w:val="Hypertextovodkaz"/>
@@ -502,7 +500,7 @@
                 <w:noProof/>
                 <w:webHidden/>
               </w:rPr>
-              <w:instrText xml:space="preserve"> PAGEREF _Toc40187985 \h </w:instrText>
+              <w:instrText xml:space="preserve"> PAGEREF _Toc40864008 \h </w:instrText>
             </w:r>
             <w:r>
               <w:rPr>
@@ -545,7 +543,7 @@
               <w:lang w:eastAsia="cs-CZ"/>
             </w:rPr>
           </w:pPr>
-          <w:hyperlink w:anchor="_Toc40187986" w:history="1">
+          <w:hyperlink w:anchor="_Toc40864009" w:history="1">
             <w:r>
               <w:rPr>
                 <w:rStyle w:val="Hypertextovodkaz"/>
@@ -572,7 +570,7 @@
                 <w:noProof/>
                 <w:webHidden/>
               </w:rPr>
-              <w:instrText xml:space="preserve"> PAGEREF _Toc40187986 \h </w:instrText>
+              <w:instrText xml:space="preserve"> PAGEREF _Toc40864009 \h </w:instrText>
             </w:r>
             <w:r>
               <w:rPr>
@@ -615,7 +613,7 @@
               <w:lang w:eastAsia="cs-CZ"/>
             </w:rPr>
           </w:pPr>
-          <w:hyperlink w:anchor="_Toc40187987" w:history="1">
+          <w:hyperlink w:anchor="_Toc40864010" w:history="1">
             <w:r>
               <w:rPr>
                 <w:rStyle w:val="Hypertextovodkaz"/>
@@ -642,7 +640,7 @@
                 <w:noProof/>
                 <w:webHidden/>
               </w:rPr>
-              <w:instrText xml:space="preserve"> PAGEREF _Toc40187987 \h </w:instrText>
+              <w:instrText xml:space="preserve"> PAGEREF _Toc40864010 \h </w:instrText>
             </w:r>
             <w:r>
               <w:rPr>
@@ -685,7 +683,7 @@
               <w:lang w:eastAsia="cs-CZ"/>
             </w:rPr>
           </w:pPr>
-          <w:hyperlink w:anchor="_Toc40187988" w:history="1">
+          <w:hyperlink w:anchor="_Toc40864011" w:history="1">
             <w:r>
               <w:rPr>
                 <w:rStyle w:val="Hypertextovodkaz"/>
@@ -712,7 +710,7 @@
                 <w:noProof/>
                 <w:webHidden/>
               </w:rPr>
-              <w:instrText xml:space="preserve"> PAGEREF _Toc40187988 \h </w:instrText>
+              <w:instrText xml:space="preserve"> PAGEREF _Toc40864011 \h </w:instrText>
             </w:r>
             <w:r>
               <w:rPr>
@@ -755,7 +753,7 @@
               <w:lang w:eastAsia="cs-CZ"/>
             </w:rPr>
           </w:pPr>
-          <w:hyperlink w:anchor="_Toc40187989" w:history="1">
+          <w:hyperlink w:anchor="_Toc40864012" w:history="1">
             <w:r>
               <w:rPr>
                 <w:rStyle w:val="Hypertextovodkaz"/>
@@ -782,7 +780,7 @@
                 <w:noProof/>
                 <w:webHidden/>
               </w:rPr>
-              <w:instrText xml:space="preserve"> PAGEREF _Toc40187989 \h </w:instrText>
+              <w:instrText xml:space="preserve"> PAGEREF _Toc40864012 \h </w:instrText>
             </w:r>
             <w:r>
               <w:rPr>
@@ -825,7 +823,7 @@
               <w:lang w:eastAsia="cs-CZ"/>
             </w:rPr>
           </w:pPr>
-          <w:hyperlink w:anchor="_Toc40187990" w:history="1">
+          <w:hyperlink w:anchor="_Toc40864013" w:history="1">
             <w:r>
               <w:rPr>
                 <w:rStyle w:val="Hypertextovodkaz"/>
@@ -852,7 +850,7 @@
                 <w:noProof/>
                 <w:webHidden/>
               </w:rPr>
-              <w:instrText xml:space="preserve"> PAGEREF _Toc40187990 \h </w:instrText>
+              <w:instrText xml:space="preserve"> PAGEREF _Toc40864013 \h </w:instrText>
             </w:r>
             <w:r>
               <w:rPr>
@@ -895,7 +893,7 @@
               <w:lang w:eastAsia="cs-CZ"/>
             </w:rPr>
           </w:pPr>
-          <w:hyperlink w:anchor="_Toc40187991" w:history="1">
+          <w:hyperlink w:anchor="_Toc40864014" w:history="1">
             <w:r>
               <w:rPr>
                 <w:rStyle w:val="Hypertextovodkaz"/>
@@ -922,7 +920,7 @@
                 <w:noProof/>
                 <w:webHidden/>
               </w:rPr>
-              <w:instrText xml:space="preserve"> PAGEREF _Toc40187991 \h </w:instrText>
+              <w:instrText xml:space="preserve"> PAGEREF _Toc40864014 \h </w:instrText>
             </w:r>
             <w:r>
               <w:rPr>
@@ -965,7 +963,7 @@
               <w:lang w:eastAsia="cs-CZ"/>
             </w:rPr>
           </w:pPr>
-          <w:hyperlink w:anchor="_Toc40187992" w:history="1">
+          <w:hyperlink w:anchor="_Toc40864015" w:history="1">
             <w:r>
               <w:rPr>
                 <w:rStyle w:val="Hypertextovodkaz"/>
@@ -992,7 +990,7 @@
                 <w:noProof/>
                 <w:webHidden/>
               </w:rPr>
-              <w:instrText xml:space="preserve"> PAGEREF _Toc40187992 \h </w:instrText>
+              <w:instrText xml:space="preserve"> PAGEREF _Toc40864015 \h </w:instrText>
             </w:r>
             <w:r>
               <w:rPr>
@@ -1035,7 +1033,7 @@
               <w:lang w:eastAsia="cs-CZ"/>
             </w:rPr>
           </w:pPr>
-          <w:hyperlink w:anchor="_Toc40187993" w:history="1">
+          <w:hyperlink w:anchor="_Toc40864016" w:history="1">
             <w:r>
               <w:rPr>
                 <w:rStyle w:val="Hypertextovodkaz"/>
@@ -1062,7 +1060,7 @@
                 <w:noProof/>
                 <w:webHidden/>
               </w:rPr>
-              <w:instrText xml:space="preserve"> PAGEREF _Toc40187993 \h </w:instrText>
+              <w:instrText xml:space="preserve"> PAGEREF _Toc40864016 \h </w:instrText>
             </w:r>
             <w:r>
               <w:rPr>
@@ -1105,7 +1103,7 @@
               <w:lang w:eastAsia="cs-CZ"/>
             </w:rPr>
           </w:pPr>
-          <w:hyperlink w:anchor="_Toc40187994" w:history="1">
+          <w:hyperlink w:anchor="_Toc40864017" w:history="1">
             <w:r>
               <w:rPr>
                 <w:rStyle w:val="Hypertextovodkaz"/>
@@ -1132,7 +1130,7 @@
                 <w:noProof/>
                 <w:webHidden/>
               </w:rPr>
-              <w:instrText xml:space="preserve"> PAGEREF _Toc40187994 \h </w:instrText>
+              <w:instrText xml:space="preserve"> PAGEREF _Toc40864017 \h </w:instrText>
             </w:r>
             <w:r>
               <w:rPr>
@@ -1175,7 +1173,7 @@
               <w:lang w:eastAsia="cs-CZ"/>
             </w:rPr>
           </w:pPr>
-          <w:hyperlink w:anchor="_Toc40187995" w:history="1">
+          <w:hyperlink w:anchor="_Toc40864018" w:history="1">
             <w:r>
               <w:rPr>
                 <w:rStyle w:val="Hypertextovodkaz"/>
@@ -1202,7 +1200,7 @@
                 <w:noProof/>
                 <w:webHidden/>
               </w:rPr>
-              <w:instrText xml:space="preserve"> PAGEREF _Toc40187995 \h </w:instrText>
+              <w:instrText xml:space="preserve"> PAGEREF _Toc40864018 \h </w:instrText>
             </w:r>
             <w:r>
               <w:rPr>
@@ -1245,7 +1243,7 @@
               <w:lang w:eastAsia="cs-CZ"/>
             </w:rPr>
           </w:pPr>
-          <w:hyperlink w:anchor="_Toc40187996" w:history="1">
+          <w:hyperlink w:anchor="_Toc40864019" w:history="1">
             <w:r>
               <w:rPr>
                 <w:rStyle w:val="Hypertextovodkaz"/>
@@ -1272,7 +1270,7 @@
                 <w:noProof/>
                 <w:webHidden/>
               </w:rPr>
-              <w:instrText xml:space="preserve"> PAGEREF _Toc40187996 \h </w:instrText>
+              <w:instrText xml:space="preserve"> PAGEREF _Toc40864019 \h </w:instrText>
             </w:r>
             <w:r>
               <w:rPr>
@@ -1315,7 +1313,7 @@
               <w:lang w:eastAsia="cs-CZ"/>
             </w:rPr>
           </w:pPr>
-          <w:hyperlink w:anchor="_Toc40187997" w:history="1">
+          <w:hyperlink w:anchor="_Toc40864020" w:history="1">
             <w:r>
               <w:rPr>
                 <w:rStyle w:val="Hypertextovodkaz"/>
@@ -1342,7 +1340,7 @@
                 <w:noProof/>
                 <w:webHidden/>
               </w:rPr>
-              <w:instrText xml:space="preserve"> PAGEREF _Toc40187997 \h </w:instrText>
+              <w:instrText xml:space="preserve"> PAGEREF _Toc40864020 \h </w:instrText>
             </w:r>
             <w:r>
               <w:rPr>
@@ -1385,7 +1383,7 @@
               <w:lang w:eastAsia="cs-CZ"/>
             </w:rPr>
           </w:pPr>
-          <w:hyperlink w:anchor="_Toc40187998" w:history="1">
+          <w:hyperlink w:anchor="_Toc40864021" w:history="1">
             <w:r>
               <w:rPr>
                 <w:rStyle w:val="Hypertextovodkaz"/>
@@ -1412,7 +1410,7 @@
                 <w:noProof/>
                 <w:webHidden/>
               </w:rPr>
-              <w:instrText xml:space="preserve"> PAGEREF _Toc40187998 \h </w:instrText>
+              <w:instrText xml:space="preserve"> PAGEREF _Toc40864021 \h </w:instrText>
             </w:r>
             <w:r>
               <w:rPr>
@@ -1455,7 +1453,7 @@
               <w:lang w:eastAsia="cs-CZ"/>
             </w:rPr>
           </w:pPr>
-          <w:hyperlink w:anchor="_Toc40187999" w:history="1">
+          <w:hyperlink w:anchor="_Toc40864022" w:history="1">
             <w:r>
               <w:rPr>
                 <w:rStyle w:val="Hypertextovodkaz"/>
@@ -1482,7 +1480,7 @@
                 <w:noProof/>
                 <w:webHidden/>
               </w:rPr>
-              <w:instrText xml:space="preserve"> PAGEREF _Toc40187999 \h </w:instrText>
+              <w:instrText xml:space="preserve"> PAGEREF _Toc40864022 \h </w:instrText>
             </w:r>
             <w:r>
               <w:rPr>
@@ -1525,7 +1523,7 @@
               <w:lang w:eastAsia="cs-CZ"/>
             </w:rPr>
           </w:pPr>
-          <w:hyperlink w:anchor="_Toc40188000" w:history="1">
+          <w:hyperlink w:anchor="_Toc40864023" w:history="1">
             <w:r>
               <w:rPr>
                 <w:rStyle w:val="Hypertextovodkaz"/>
@@ -1552,7 +1550,7 @@
                 <w:noProof/>
                 <w:webHidden/>
               </w:rPr>
-              <w:instrText xml:space="preserve"> PAGEREF _Toc40188000 \h </w:instrText>
+              <w:instrText xml:space="preserve"> PAGEREF _Toc40864023 \h </w:instrText>
             </w:r>
             <w:r>
               <w:rPr>
@@ -1595,7 +1593,7 @@
               <w:lang w:eastAsia="cs-CZ"/>
             </w:rPr>
           </w:pPr>
-          <w:hyperlink w:anchor="_Toc40188001" w:history="1">
+          <w:hyperlink w:anchor="_Toc40864024" w:history="1">
             <w:r>
               <w:rPr>
                 <w:rStyle w:val="Hypertextovodkaz"/>
@@ -1622,7 +1620,7 @@
                 <w:noProof/>
                 <w:webHidden/>
               </w:rPr>
-              <w:instrText xml:space="preserve"> PAGEREF _Toc40188001 \h </w:instrText>
+              <w:instrText xml:space="preserve"> PAGEREF _Toc40864024 \h </w:instrText>
             </w:r>
             <w:r>
               <w:rPr>
@@ -1665,7 +1663,7 @@
               <w:lang w:eastAsia="cs-CZ"/>
             </w:rPr>
           </w:pPr>
-          <w:hyperlink w:anchor="_Toc40188002" w:history="1">
+          <w:hyperlink w:anchor="_Toc40864025" w:history="1">
             <w:r>
               <w:rPr>
                 <w:rStyle w:val="Hypertextovodkaz"/>
@@ -1692,7 +1690,7 @@
                 <w:noProof/>
                 <w:webHidden/>
               </w:rPr>
-              <w:instrText xml:space="preserve"> PAGEREF _Toc40188002 \h </w:instrText>
+              <w:instrText xml:space="preserve"> PAGEREF _Toc40864025 \h </w:instrText>
             </w:r>
             <w:r>
               <w:rPr>
@@ -1735,7 +1733,7 @@
               <w:lang w:eastAsia="cs-CZ"/>
             </w:rPr>
           </w:pPr>
-          <w:hyperlink w:anchor="_Toc40188003" w:history="1">
+          <w:hyperlink w:anchor="_Toc40864026" w:history="1">
             <w:r>
               <w:rPr>
                 <w:rStyle w:val="Hypertextovodkaz"/>
@@ -1762,7 +1760,7 @@
                 <w:noProof/>
                 <w:webHidden/>
               </w:rPr>
-              <w:instrText xml:space="preserve"> PAGEREF _Toc40188003 \h </w:instrText>
+              <w:instrText xml:space="preserve"> PAGEREF _Toc40864026 \h </w:instrText>
             </w:r>
             <w:r>
               <w:rPr>
@@ -1805,7 +1803,7 @@
               <w:lang w:eastAsia="cs-CZ"/>
             </w:rPr>
           </w:pPr>
-          <w:hyperlink w:anchor="_Toc40188004" w:history="1">
+          <w:hyperlink w:anchor="_Toc40864027" w:history="1">
             <w:r>
               <w:rPr>
                 <w:rStyle w:val="Hypertextovodkaz"/>
@@ -1832,7 +1830,7 @@
                 <w:noProof/>
                 <w:webHidden/>
               </w:rPr>
-              <w:instrText xml:space="preserve"> PAGEREF _Toc40188004 \h </w:instrText>
+              <w:instrText xml:space="preserve"> PAGEREF _Toc40864027 \h </w:instrText>
             </w:r>
             <w:r>
               <w:rPr>
@@ -1853,6 +1851,76 @@
                 <w:webHidden/>
               </w:rPr>
               <w:t>5</w:t>
+            </w:r>
+            <w:r>
+              <w:rPr>
+                <w:noProof/>
+                <w:webHidden/>
+              </w:rPr>
+              <w:fldChar w:fldCharType="end"/>
+            </w:r>
+          </w:hyperlink>
+        </w:p>
+        <w:p>
+          <w:pPr>
+            <w:pStyle w:val="Obsah2"/>
+            <w:tabs>
+              <w:tab w:val="right" w:leader="dot" w:pos="9062"/>
+            </w:tabs>
+            <w:rPr>
+              <w:rFonts w:asciiTheme="minorHAnsi" w:eastAsiaTheme="minorEastAsia" w:hAnsiTheme="minorHAnsi"/>
+              <w:noProof/>
+              <w:lang w:eastAsia="cs-CZ"/>
+            </w:rPr>
+          </w:pPr>
+          <w:hyperlink w:anchor="_Toc40864028" w:history="1">
+            <w:r>
+              <w:rPr>
+                <w:rStyle w:val="Hypertextovodkaz"/>
+                <w:noProof/>
+              </w:rPr>
+              <w:t>Porovnání před kompresí a po dekompresi</w:t>
+            </w:r>
+            <w:r>
+              <w:rPr>
+                <w:noProof/>
+                <w:webHidden/>
+              </w:rPr>
+              <w:tab/>
+            </w:r>
+            <w:r>
+              <w:rPr>
+                <w:noProof/>
+                <w:webHidden/>
+              </w:rPr>
+              <w:fldChar w:fldCharType="begin"/>
+            </w:r>
+            <w:r>
+              <w:rPr>
+                <w:noProof/>
+                <w:webHidden/>
+              </w:rPr>
+              <w:instrText xml:space="preserve"> PAGEREF _Toc40864028 \h </w:instrText>
+            </w:r>
+            <w:r>
+              <w:rPr>
+                <w:noProof/>
+                <w:webHidden/>
+              </w:rPr>
+            </w:r>
+            <w:r>
+              <w:rPr>
+                <w:noProof/>
+                <w:webHidden/>
+              </w:rPr>
+              <w:fldChar w:fldCharType="separate"/>
+            </w:r>
+            <w:r>
+              <w:rPr>
+                <w:noProof/>
+                <w:webHidden/>
+              </w:rPr>
+              <w:t>6</w:t>
             </w:r>
             <w:r>
               <w:rPr>
@@ -1903,1402 +1971,1326 @@
         <w:lastRenderedPageBreak/>
         <w:t xml:space="preserve"> </w:t>
       </w:r>
-      <w:bookmarkStart w:id="1" w:name="_Toc40187979"/>
+      <w:bookmarkStart w:id="0" w:name="_Toc40864002"/>
       <w:r>
         <w:t>Scénáře pro testování draco wrapperu</w:t>
       </w:r>
+      <w:bookmarkEnd w:id="0"/>
+    </w:p>
+    <w:p/>
+    <w:p>
+      <w:pPr>
+        <w:pStyle w:val="Nadpis2"/>
+      </w:pPr>
+      <w:bookmarkStart w:id="1" w:name="_Toc40864003"/>
+      <w:r>
+        <w:t>Důležité komponenty</w:t>
+      </w:r>
       <w:bookmarkEnd w:id="1"/>
     </w:p>
-    <w:p/>
+    <w:p>
+      <w:pPr>
+        <w:pStyle w:val="Nadpis3"/>
+      </w:pPr>
+      <w:bookmarkStart w:id="2" w:name="_Toc40864004"/>
+      <w:r>
+        <w:t>Adresář alg/Draco</w:t>
+      </w:r>
+      <w:bookmarkEnd w:id="2"/>
+    </w:p>
+    <w:p>
+      <w:r>
+        <w:t>Ověření, zda existuje adresář alg/Draco</w:t>
+      </w:r>
+    </w:p>
+    <w:p>
+      <w:pPr>
+        <w:pStyle w:val="Odstavecseseznamem"/>
+        <w:numPr>
+          <w:ilvl w:val="0"/>
+          <w:numId w:val="2"/>
+        </w:numPr>
+      </w:pPr>
+      <w:r>
+        <w:t xml:space="preserve">Otevřít adresář </w:t>
+      </w:r>
+      <w:r>
+        <w:t>DracoWrapper\zswi-komp</w:t>
+      </w:r>
+      <w:r>
+        <w:t>resni-algoritmy-master\</w:t>
+      </w:r>
+    </w:p>
+    <w:p>
+      <w:pPr>
+        <w:pStyle w:val="Odstavecseseznamem"/>
+        <w:numPr>
+          <w:ilvl w:val="0"/>
+          <w:numId w:val="2"/>
+        </w:numPr>
+      </w:pPr>
+      <w:r>
+        <w:t>Najít adresář alg</w:t>
+      </w:r>
+    </w:p>
+    <w:p>
+      <w:pPr>
+        <w:pStyle w:val="Odstavecseseznamem"/>
+        <w:numPr>
+          <w:ilvl w:val="0"/>
+          <w:numId w:val="2"/>
+        </w:numPr>
+      </w:pPr>
+      <w:r>
+        <w:t>Otevřít adresář alg</w:t>
+      </w:r>
+    </w:p>
+    <w:p>
+      <w:pPr>
+        <w:pStyle w:val="Odstavecseseznamem"/>
+        <w:numPr>
+          <w:ilvl w:val="0"/>
+          <w:numId w:val="2"/>
+        </w:numPr>
+      </w:pPr>
+      <w:r>
+        <w:t>Najít adresář Draco</w:t>
+      </w:r>
+    </w:p>
+    <w:p>
+      <w:pPr>
+        <w:pStyle w:val="Nadpis3"/>
+      </w:pPr>
+      <w:bookmarkStart w:id="3" w:name="_Toc40864005"/>
+      <w:r>
+        <w:t>Compress.exe</w:t>
+      </w:r>
+      <w:bookmarkEnd w:id="3"/>
+    </w:p>
+    <w:p>
+      <w:r>
+        <w:t>Ověření, zda existuje aplikace compress.exe</w:t>
+      </w:r>
+    </w:p>
+    <w:p>
+      <w:pPr>
+        <w:pStyle w:val="Odstavecseseznamem"/>
+        <w:numPr>
+          <w:ilvl w:val="0"/>
+          <w:numId w:val="1"/>
+        </w:numPr>
+      </w:pPr>
+      <w:r>
+        <w:t xml:space="preserve">Otevřít adresář </w:t>
+      </w:r>
+      <w:r>
+        <w:t>DracoWrapper\zswi-kompresni-algoritmy-master\alg\Draco</w:t>
+      </w:r>
+    </w:p>
+    <w:p>
+      <w:pPr>
+        <w:pStyle w:val="Odstavecseseznamem"/>
+        <w:numPr>
+          <w:ilvl w:val="0"/>
+          <w:numId w:val="1"/>
+        </w:numPr>
+      </w:pPr>
+      <w:r>
+        <w:t>Najít aplikaci compress.exe</w:t>
+      </w:r>
+    </w:p>
+    <w:p>
+      <w:pPr>
+        <w:pStyle w:val="Nadpis3"/>
+      </w:pPr>
+      <w:bookmarkStart w:id="4" w:name="_Toc40864006"/>
+      <w:r>
+        <w:t>Decompress.exe</w:t>
+      </w:r>
+      <w:bookmarkEnd w:id="4"/>
+    </w:p>
+    <w:p>
+      <w:r>
+        <w:t>Ověření, zda existuje aplikace decompress.exe</w:t>
+      </w:r>
+    </w:p>
+    <w:p>
+      <w:pPr>
+        <w:pStyle w:val="Odstavecseseznamem"/>
+        <w:numPr>
+          <w:ilvl w:val="0"/>
+          <w:numId w:val="3"/>
+        </w:numPr>
+      </w:pPr>
+      <w:r>
+        <w:t xml:space="preserve">Otevřít adresář </w:t>
+      </w:r>
+      <w:r>
+        <w:t>DracoWrapper\zswi-kompresni-algoritmy-master\alg\Draco</w:t>
+      </w:r>
+    </w:p>
+    <w:p>
+      <w:pPr>
+        <w:pStyle w:val="Odstavecseseznamem"/>
+        <w:numPr>
+          <w:ilvl w:val="0"/>
+          <w:numId w:val="3"/>
+        </w:numPr>
+      </w:pPr>
+      <w:r>
+        <w:t>Najít aplikaci decompress.exe</w:t>
+      </w:r>
+    </w:p>
+    <w:p>
+      <w:pPr>
+        <w:pStyle w:val="Nadpis3"/>
+      </w:pPr>
+      <w:bookmarkStart w:id="5" w:name="_Toc40864007"/>
+      <w:r>
+        <w:t>Reindex.exe</w:t>
+      </w:r>
+      <w:bookmarkEnd w:id="5"/>
+    </w:p>
+    <w:p>
+      <w:r>
+        <w:t>Ověření, zda existuje aplikace reindex.exe</w:t>
+      </w:r>
+    </w:p>
+    <w:p>
+      <w:pPr>
+        <w:pStyle w:val="Odstavecseseznamem"/>
+        <w:numPr>
+          <w:ilvl w:val="0"/>
+          <w:numId w:val="4"/>
+        </w:numPr>
+      </w:pPr>
+      <w:r>
+        <w:t xml:space="preserve">Otevřít adresář </w:t>
+      </w:r>
+      <w:r>
+        <w:t>DracoWrapper\zswi-kompresni-algoritmy-master\alg\Draco</w:t>
+      </w:r>
+    </w:p>
+    <w:p>
+      <w:pPr>
+        <w:pStyle w:val="Odstavecseseznamem"/>
+        <w:numPr>
+          <w:ilvl w:val="0"/>
+          <w:numId w:val="4"/>
+        </w:numPr>
+      </w:pPr>
+      <w:r>
+        <w:t>Najít aplikaci reindex.exe</w:t>
+      </w:r>
+    </w:p>
+    <w:p>
+      <w:pPr>
+        <w:pStyle w:val="Nadpis3"/>
+      </w:pPr>
+      <w:bookmarkStart w:id="6" w:name="_Toc40864008"/>
+      <w:r>
+        <w:t>Testovací .obj soubor</w:t>
+      </w:r>
+      <w:bookmarkEnd w:id="6"/>
+    </w:p>
+    <w:p>
+      <w:r>
+        <w:t xml:space="preserve">Pro testovací účely doporučujeme umístit testovací .obj soubor do </w:t>
+      </w:r>
+      <w:r>
+        <w:t xml:space="preserve">adresáře </w:t>
+      </w:r>
+      <w:r>
+        <w:t>DracoWrapper\zswi-kompresni-algoritmy-master\alg\Draco</w:t>
+      </w:r>
+      <w:r>
+        <w:t>. Dále o tomto souboru budeme tento soubor nazývat testovaci.obj</w:t>
+      </w:r>
+    </w:p>
     <w:p>
       <w:pPr>
         <w:pStyle w:val="Nadpis2"/>
       </w:pPr>
-      <w:bookmarkStart w:id="2" w:name="_Toc40187980"/>
-      <w:r>
-        <w:t>Důležité komponenty</w:t>
-      </w:r>
-      <w:bookmarkEnd w:id="2"/>
+      <w:bookmarkStart w:id="7" w:name="_Toc40864009"/>
+      <w:r>
+        <w:t>Funkčnost – možnosti parametrů</w:t>
+      </w:r>
+      <w:bookmarkEnd w:id="7"/>
     </w:p>
     <w:p>
       <w:pPr>
         <w:pStyle w:val="Nadpis3"/>
       </w:pPr>
-      <w:bookmarkStart w:id="3" w:name="_Toc40187981"/>
-      <w:r>
-        <w:t>Adresář alg/Draco</w:t>
-      </w:r>
-      <w:bookmarkEnd w:id="3"/>
-    </w:p>
-    <w:p>
-      <w:r>
-        <w:t>Ověření, zda existuje adresář alg/Draco</w:t>
-      </w:r>
-    </w:p>
-    <w:p>
-      <w:pPr>
-        <w:pStyle w:val="Odstavecseseznamem"/>
-        <w:numPr>
-          <w:ilvl w:val="0"/>
-          <w:numId w:val="2"/>
+      <w:bookmarkStart w:id="8" w:name="_Toc40864010"/>
+      <w:r>
+        <w:t>Compress.exe</w:t>
+      </w:r>
+      <w:r>
+        <w:t xml:space="preserve"> &lt;input&gt; &lt;</w:t>
+      </w:r>
+      <w:r>
+        <w:t>delta</w:t>
+      </w:r>
+      <w:r>
+        <w:t>&gt;</w:t>
+      </w:r>
+      <w:bookmarkEnd w:id="8"/>
+    </w:p>
+    <w:p>
+      <w:r>
+        <w:t xml:space="preserve">Ověření funkčnosti při parametru vstupního souboru .obj a </w:t>
+      </w:r>
+      <w:r>
+        <w:t>čísla delta.</w:t>
+      </w:r>
+      <w:r>
+        <w:t xml:space="preserve"> Číslo delta udává sílu komprese</w:t>
+      </w:r>
+    </w:p>
+    <w:p>
+      <w:pPr>
+        <w:pStyle w:val="Odstavecseseznamem"/>
+        <w:numPr>
+          <w:ilvl w:val="0"/>
+          <w:numId w:val="5"/>
         </w:numPr>
       </w:pPr>
       <w:r>
         <w:t xml:space="preserve">Otevřít adresář </w:t>
       </w:r>
       <w:r>
-        <w:t>DracoWrapper\zswi-komp</w:t>
-      </w:r>
-      <w:r>
-        <w:t>resni-algoritmy-master\</w:t>
-      </w:r>
-    </w:p>
-    <w:p>
-      <w:pPr>
-        <w:pStyle w:val="Odstavecseseznamem"/>
-        <w:numPr>
-          <w:ilvl w:val="0"/>
-          <w:numId w:val="2"/>
-        </w:numPr>
-      </w:pPr>
-      <w:r>
-        <w:t>Najít adresář alg</w:t>
-      </w:r>
-    </w:p>
-    <w:p>
-      <w:pPr>
-        <w:pStyle w:val="Odstavecseseznamem"/>
-        <w:numPr>
-          <w:ilvl w:val="0"/>
-          <w:numId w:val="2"/>
-        </w:numPr>
-      </w:pPr>
-      <w:r>
-        <w:t>Otevřít adresář alg</w:t>
-      </w:r>
-    </w:p>
-    <w:p>
-      <w:pPr>
-        <w:pStyle w:val="Odstavecseseznamem"/>
-        <w:numPr>
-          <w:ilvl w:val="0"/>
-          <w:numId w:val="2"/>
-        </w:numPr>
-      </w:pPr>
-      <w:r>
-        <w:t>Najít adresář Draco</w:t>
+        <w:t>DracoWrapper\zswi-kompresni-algoritmy-master\alg\Draco</w:t>
+      </w:r>
+    </w:p>
+    <w:p>
+      <w:pPr>
+        <w:pStyle w:val="Odstavecseseznamem"/>
+        <w:numPr>
+          <w:ilvl w:val="0"/>
+          <w:numId w:val="5"/>
+        </w:numPr>
+      </w:pPr>
+      <w:r>
+        <w:t>Spustit zde cmd.exe</w:t>
+      </w:r>
+    </w:p>
+    <w:p>
+      <w:pPr>
+        <w:pStyle w:val="Odstavecseseznamem"/>
+        <w:numPr>
+          <w:ilvl w:val="0"/>
+          <w:numId w:val="5"/>
+        </w:numPr>
+      </w:pPr>
+      <w:r>
+        <w:t xml:space="preserve">V cmd spustit příkaz </w:t>
+      </w:r>
+      <w:r>
+        <w:t xml:space="preserve">compress.exe testovaci.obj </w:t>
+      </w:r>
+      <w:r>
+        <w:t>5</w:t>
+      </w:r>
+    </w:p>
+    <w:p>
+      <w:pPr>
+        <w:pStyle w:val="Odstavecseseznamem"/>
+        <w:numPr>
+          <w:ilvl w:val="0"/>
+          <w:numId w:val="5"/>
+        </w:numPr>
+      </w:pPr>
+      <w:r>
+        <w:t>V adresáři</w:t>
+      </w:r>
+      <w:r>
+        <w:t xml:space="preserve"> se vytvoří soubor testovaci</w:t>
+      </w:r>
+      <w:r>
+        <w:t>.obj</w:t>
+      </w:r>
+      <w:r>
+        <w:t>.bin</w:t>
+      </w:r>
+      <w:r>
+        <w:t>, který je zkomprimovaný pomocí Draco</w:t>
+      </w:r>
+    </w:p>
+    <w:p>
+      <w:pPr>
+        <w:pStyle w:val="Odstavecseseznamem"/>
+        <w:numPr>
+          <w:ilvl w:val="0"/>
+          <w:numId w:val="5"/>
+        </w:numPr>
+      </w:pPr>
+      <w:r>
+        <w:t>Velikost souboru .bin je menší než velikost souboru .obj</w:t>
+      </w:r>
+    </w:p>
+    <w:p>
+      <w:r>
+        <w:br w:type="page"/>
       </w:r>
     </w:p>
     <w:p>
       <w:pPr>
         <w:pStyle w:val="Nadpis3"/>
       </w:pPr>
-      <w:bookmarkStart w:id="4" w:name="_Toc40187982"/>
-      <w:r>
-        <w:t>Compress.exe</w:t>
-      </w:r>
-      <w:bookmarkEnd w:id="4"/>
-    </w:p>
-    <w:p>
-      <w:r>
-        <w:t>Ověření, zda existuje aplikace compress.exe</w:t>
-      </w:r>
-    </w:p>
-    <w:p>
-      <w:pPr>
-        <w:pStyle w:val="Odstavecseseznamem"/>
-        <w:numPr>
-          <w:ilvl w:val="0"/>
-          <w:numId w:val="1"/>
-        </w:numPr>
-      </w:pPr>
-      <w:r>
-        <w:t xml:space="preserve">Otevřít adresář </w:t>
-      </w:r>
-      <w:r>
-        <w:t>DracoWrapper\zswi-kompresni-algoritmy-master\alg\Draco</w:t>
-      </w:r>
-    </w:p>
-    <w:p>
-      <w:pPr>
-        <w:pStyle w:val="Odstavecseseznamem"/>
-        <w:numPr>
-          <w:ilvl w:val="0"/>
-          <w:numId w:val="1"/>
-        </w:numPr>
-      </w:pPr>
-      <w:r>
-        <w:t>Najít aplikaci compress.exe</w:t>
-      </w:r>
-    </w:p>
-    <w:p>
-      <w:pPr>
-        <w:pStyle w:val="Nadpis3"/>
-      </w:pPr>
-      <w:bookmarkStart w:id="5" w:name="_Toc40187983"/>
-      <w:r>
-        <w:t>Decompress.exe</w:t>
-      </w:r>
-      <w:bookmarkEnd w:id="5"/>
-    </w:p>
-    <w:p>
-      <w:r>
-        <w:t>Ověření, zda existuje aplikace decompress.exe</w:t>
-      </w:r>
-    </w:p>
-    <w:p>
-      <w:pPr>
-        <w:pStyle w:val="Odstavecseseznamem"/>
-        <w:numPr>
-          <w:ilvl w:val="0"/>
-          <w:numId w:val="3"/>
-        </w:numPr>
-      </w:pPr>
-      <w:r>
-        <w:t xml:space="preserve">Otevřít adresář </w:t>
-      </w:r>
-      <w:r>
-        <w:t>DracoWrapper\zswi-kompresni-algoritmy-master\alg\Draco</w:t>
-      </w:r>
-    </w:p>
-    <w:p>
-      <w:pPr>
-        <w:pStyle w:val="Odstavecseseznamem"/>
-        <w:numPr>
-          <w:ilvl w:val="0"/>
-          <w:numId w:val="3"/>
-        </w:numPr>
-      </w:pPr>
-      <w:r>
-        <w:t>Najít aplikaci decompress.exe</w:t>
-      </w:r>
-    </w:p>
-    <w:p>
-      <w:pPr>
-        <w:pStyle w:val="Nadpis3"/>
-      </w:pPr>
-      <w:bookmarkStart w:id="6" w:name="_Toc40187984"/>
-      <w:r>
-        <w:t>Reindex.exe</w:t>
-      </w:r>
-      <w:bookmarkEnd w:id="6"/>
-    </w:p>
-    <w:p>
-      <w:r>
-        <w:t>Ověření, zda existuje aplikace reindex.exe</w:t>
-      </w:r>
-    </w:p>
-    <w:p>
-      <w:pPr>
-        <w:pStyle w:val="Odstavecseseznamem"/>
-        <w:numPr>
-          <w:ilvl w:val="0"/>
-          <w:numId w:val="4"/>
-        </w:numPr>
-      </w:pPr>
-      <w:r>
-        <w:t xml:space="preserve">Otevřít adresář </w:t>
-      </w:r>
-      <w:r>
-        <w:t>DracoWrapper\zswi-kompresni-algoritmy-master\alg\Draco</w:t>
-      </w:r>
-    </w:p>
-    <w:p>
-      <w:pPr>
-        <w:pStyle w:val="Odstavecseseznamem"/>
-        <w:numPr>
-          <w:ilvl w:val="0"/>
-          <w:numId w:val="4"/>
-        </w:numPr>
-      </w:pPr>
-      <w:r>
-        <w:t>Najít aplikaci reindex.exe</w:t>
-      </w:r>
-    </w:p>
-    <w:p>
-      <w:pPr>
-        <w:pStyle w:val="Nadpis3"/>
-      </w:pPr>
-      <w:bookmarkStart w:id="7" w:name="_Toc40187985"/>
-      <w:r>
-        <w:t>Testovací .obj soubor</w:t>
-      </w:r>
-      <w:bookmarkEnd w:id="7"/>
-    </w:p>
-    <w:p>
-      <w:r>
-        <w:t xml:space="preserve">Pro testovací účely doporučujeme umístit testovací .obj soubor do </w:t>
-      </w:r>
-      <w:r>
-        <w:t xml:space="preserve">adresáře </w:t>
-      </w:r>
-      <w:r>
-        <w:t>DracoWrapper\zswi-kompresni-algoritmy-master\alg\Draco</w:t>
-      </w:r>
-      <w:r>
-        <w:t>. Dále o tomto souboru budeme tento soubor nazývat testovaci.obj</w:t>
-      </w:r>
-    </w:p>
-    <w:p>
-      <w:pPr>
-        <w:pStyle w:val="Nadpis2"/>
-      </w:pPr>
-      <w:bookmarkStart w:id="8" w:name="_Toc40187986"/>
-      <w:r>
-        <w:t>Funkčnost – možnosti parametrů</w:t>
-      </w:r>
-      <w:bookmarkEnd w:id="8"/>
-    </w:p>
-    <w:p>
-      <w:pPr>
-        <w:pStyle w:val="Nadpis3"/>
-      </w:pPr>
-      <w:bookmarkStart w:id="9" w:name="_Toc40187987"/>
-      <w:r>
-        <w:t>Compress.exe</w:t>
-      </w:r>
-      <w:r>
-        <w:t xml:space="preserve"> &lt;input&gt; &lt;</w:t>
-      </w:r>
-      <w:r>
-        <w:t>delta</w:t>
-      </w:r>
-      <w:r>
-        <w:t>&gt;</w:t>
-      </w:r>
-      <w:bookmarkEnd w:id="9"/>
-    </w:p>
-    <w:p>
-      <w:r>
-        <w:t xml:space="preserve">Ověření funkčnosti při parametru vstupního souboru .obj a </w:t>
-      </w:r>
-      <w:r>
-        <w:t>čísla delta.</w:t>
-      </w:r>
-      <w:r>
-        <w:t xml:space="preserve"> Číslo delta udává sílu komprese</w:t>
-      </w:r>
-    </w:p>
-    <w:p>
-      <w:pPr>
-        <w:pStyle w:val="Odstavecseseznamem"/>
-        <w:numPr>
-          <w:ilvl w:val="0"/>
-          <w:numId w:val="5"/>
-        </w:numPr>
-      </w:pPr>
-      <w:r>
-        <w:t xml:space="preserve">Otevřít adresář </w:t>
-      </w:r>
-      <w:r>
-        <w:t>DracoWrapper\zswi-kompresni-algoritmy-master\alg\Draco</w:t>
-      </w:r>
-    </w:p>
-    <w:p>
-      <w:pPr>
-        <w:pStyle w:val="Odstavecseseznamem"/>
-        <w:numPr>
-          <w:ilvl w:val="0"/>
-          <w:numId w:val="5"/>
-        </w:numPr>
-      </w:pPr>
-      <w:r>
-        <w:t>Spustit zde cmd.exe</w:t>
-      </w:r>
-    </w:p>
-    <w:p>
-      <w:pPr>
-        <w:pStyle w:val="Odstavecseseznamem"/>
-        <w:numPr>
-          <w:ilvl w:val="0"/>
-          <w:numId w:val="5"/>
-        </w:numPr>
-      </w:pPr>
-      <w:r>
-        <w:t xml:space="preserve">V cmd spustit příkaz </w:t>
-      </w:r>
-      <w:r>
-        <w:t xml:space="preserve">compress.exe testovaci.obj </w:t>
-      </w:r>
-      <w:r>
-        <w:t>5</w:t>
-      </w:r>
-    </w:p>
-    <w:p>
-      <w:pPr>
-        <w:pStyle w:val="Odstavecseseznamem"/>
-        <w:numPr>
-          <w:ilvl w:val="0"/>
-          <w:numId w:val="5"/>
-        </w:numPr>
-      </w:pPr>
-      <w:r>
-        <w:t>V adresáři</w:t>
-      </w:r>
-      <w:r>
-        <w:t xml:space="preserve"> se vytvoří soubor testovaci</w:t>
-      </w:r>
-      <w:r>
-        <w:t>.obj</w:t>
-      </w:r>
-      <w:r>
-        <w:t>.bin</w:t>
-      </w:r>
-      <w:r>
-        <w:t>, který je zkomprimovaný pomocí Draco</w:t>
-      </w:r>
-    </w:p>
-    <w:p>
-      <w:pPr>
-        <w:pStyle w:val="Odstavecseseznamem"/>
-        <w:numPr>
-          <w:ilvl w:val="0"/>
-          <w:numId w:val="5"/>
-        </w:numPr>
-      </w:pPr>
-      <w:r>
-        <w:t>Velikost souboru .bin je menší než velikost souboru .obj</w:t>
-      </w:r>
-    </w:p>
-    <w:p>
-      <w:r>
-        <w:br w:type="page"/>
-      </w:r>
-    </w:p>
-    <w:p>
-      <w:pPr>
-        <w:pStyle w:val="Nadpis3"/>
-      </w:pPr>
-      <w:bookmarkStart w:id="10" w:name="_Toc40187988"/>
+      <w:bookmarkStart w:id="9" w:name="_Toc40864011"/>
       <w:r>
         <w:lastRenderedPageBreak/>
         <w:t>Decompress.exe &lt;input&gt; &lt;output&gt;</w:t>
       </w:r>
+      <w:bookmarkEnd w:id="9"/>
+    </w:p>
+    <w:p>
+      <w:r>
+        <w:t>Ověření funkčnosti při parametru vstupního zkomprimovaného souboru .obj a výstupního souboru .obj</w:t>
+      </w:r>
+      <w:r>
+        <w:t>. V adresáři existuje soubor testovaci_decompress.obj.</w:t>
+      </w:r>
+    </w:p>
+    <w:p>
+      <w:pPr>
+        <w:pStyle w:val="Odstavecseseznamem"/>
+        <w:numPr>
+          <w:ilvl w:val="0"/>
+          <w:numId w:val="9"/>
+        </w:numPr>
+      </w:pPr>
+      <w:r>
+        <w:t xml:space="preserve">Otevřít adresář </w:t>
+      </w:r>
+      <w:r>
+        <w:t>DracoWrapper\zswi-kompresni-algoritmy-master\alg\Draco</w:t>
+      </w:r>
+    </w:p>
+    <w:p>
+      <w:pPr>
+        <w:pStyle w:val="Odstavecseseznamem"/>
+        <w:numPr>
+          <w:ilvl w:val="0"/>
+          <w:numId w:val="9"/>
+        </w:numPr>
+      </w:pPr>
+      <w:r>
+        <w:t>Spustit zde cmd.exe</w:t>
+      </w:r>
+    </w:p>
+    <w:p>
+      <w:pPr>
+        <w:pStyle w:val="Odstavecseseznamem"/>
+        <w:numPr>
+          <w:ilvl w:val="0"/>
+          <w:numId w:val="9"/>
+        </w:numPr>
+      </w:pPr>
+      <w:r>
+        <w:t>V cmd spustit příkaz decompress.exe testovaci.obj</w:t>
+      </w:r>
+      <w:r>
+        <w:t>.bin</w:t>
+      </w:r>
+      <w:r>
+        <w:t xml:space="preserve"> testovaci_decompress.obj</w:t>
+      </w:r>
+    </w:p>
+    <w:p>
+      <w:pPr>
+        <w:pStyle w:val="Odstavecseseznamem"/>
+        <w:numPr>
+          <w:ilvl w:val="0"/>
+          <w:numId w:val="9"/>
+        </w:numPr>
+      </w:pPr>
+      <w:r>
+        <w:t>V adresáři se vytvoří soubor testovaci_decompress.obj, který je dekomprimovaný pomocí Draco</w:t>
+      </w:r>
+      <w:r>
+        <w:t>. Na rozdílu souborů testovaci.obj a testovaci_decompress.obj nezáleží.</w:t>
+      </w:r>
+    </w:p>
+    <w:p>
+      <w:pPr>
+        <w:pStyle w:val="Nadpis2"/>
+      </w:pPr>
+      <w:bookmarkStart w:id="10" w:name="_Toc40864012"/>
+      <w:r>
+        <w:t>Funkčnost – alternativní chování</w:t>
+      </w:r>
       <w:bookmarkEnd w:id="10"/>
     </w:p>
     <w:p>
-      <w:r>
-        <w:t>Ověření funkčnosti při parametru vstupního zkomprimovaného souboru .obj a výstupního souboru .obj</w:t>
-      </w:r>
-      <w:r>
-        <w:t xml:space="preserve">. V adresáři existuje soubor </w:t>
-      </w:r>
-      <w:r>
-        <w:t>testovaci_decompress.obj</w:t>
+      <w:pPr>
+        <w:pStyle w:val="Nadpis3"/>
+      </w:pPr>
+      <w:bookmarkStart w:id="11" w:name="_Toc40864013"/>
+      <w:r>
+        <w:t>Compress.exe bez parametrů</w:t>
+      </w:r>
+      <w:bookmarkEnd w:id="11"/>
+    </w:p>
+    <w:p>
+      <w:r>
+        <w:t>Ověření funkčnosti aplikace compress.exe bez parametrů</w:t>
+      </w:r>
+    </w:p>
+    <w:p>
+      <w:pPr>
+        <w:pStyle w:val="Odstavecseseznamem"/>
+        <w:numPr>
+          <w:ilvl w:val="0"/>
+          <w:numId w:val="11"/>
+        </w:numPr>
+      </w:pPr>
+      <w:r>
+        <w:t xml:space="preserve">Otevřít adresář </w:t>
+      </w:r>
+      <w:r>
+        <w:t>DracoWrapper\zswi-kompresni-algoritmy-master\alg\Draco</w:t>
+      </w:r>
+    </w:p>
+    <w:p>
+      <w:pPr>
+        <w:pStyle w:val="Odstavecseseznamem"/>
+        <w:numPr>
+          <w:ilvl w:val="0"/>
+          <w:numId w:val="11"/>
+        </w:numPr>
+      </w:pPr>
+      <w:r>
+        <w:t>Spustit zde cmd.exe</w:t>
+      </w:r>
+    </w:p>
+    <w:p>
+      <w:pPr>
+        <w:pStyle w:val="Odstavecseseznamem"/>
+        <w:numPr>
+          <w:ilvl w:val="0"/>
+          <w:numId w:val="11"/>
+        </w:numPr>
+      </w:pPr>
+      <w:r>
+        <w:t>V cmd spustit příkaz compress.exe</w:t>
+      </w:r>
+    </w:p>
+    <w:p>
+      <w:pPr>
+        <w:pStyle w:val="Odstavecseseznamem"/>
+        <w:numPr>
+          <w:ilvl w:val="0"/>
+          <w:numId w:val="11"/>
+        </w:numPr>
+      </w:pPr>
+      <w:r>
+        <w:t xml:space="preserve">V adresáři se </w:t>
+      </w:r>
+      <w:r>
+        <w:t>nic ne</w:t>
+      </w:r>
+      <w:r>
+        <w:t>vytvoří</w:t>
+      </w:r>
+      <w:r>
+        <w:t>,</w:t>
+      </w:r>
+      <w:r>
+        <w:t xml:space="preserve"> </w:t>
+      </w:r>
+      <w:r>
+        <w:t>ani aplikace neskončí chybou</w:t>
+      </w:r>
+    </w:p>
+    <w:p>
+      <w:pPr>
+        <w:pStyle w:val="Odstavecseseznamem"/>
+        <w:numPr>
+          <w:ilvl w:val="0"/>
+          <w:numId w:val="11"/>
+        </w:numPr>
+      </w:pPr>
+      <w:r>
+        <w:t>V případě chyby chybějících .dll je nutno nainstalovat MS VS</w:t>
+      </w:r>
+    </w:p>
+    <w:p>
+      <w:pPr>
+        <w:pStyle w:val="Nadpis3"/>
+      </w:pPr>
+      <w:bookmarkStart w:id="12" w:name="_Toc40864014"/>
+      <w:r>
+        <w:t>Compress.exe &lt;input&gt;</w:t>
+      </w:r>
+      <w:bookmarkEnd w:id="12"/>
+    </w:p>
+    <w:p>
+      <w:r>
+        <w:t>Ověření funkčnosti aplikace compress.exe &lt;input&gt;</w:t>
+      </w:r>
+    </w:p>
+    <w:p>
+      <w:pPr>
+        <w:pStyle w:val="Odstavecseseznamem"/>
+        <w:numPr>
+          <w:ilvl w:val="0"/>
+          <w:numId w:val="13"/>
+        </w:numPr>
+      </w:pPr>
+      <w:r>
+        <w:t xml:space="preserve">Otevřít adresář </w:t>
+      </w:r>
+      <w:r>
+        <w:t>DracoWrapper\zswi-kompresni-algoritmy-master\alg\Draco</w:t>
+      </w:r>
+    </w:p>
+    <w:p>
+      <w:pPr>
+        <w:pStyle w:val="Odstavecseseznamem"/>
+        <w:numPr>
+          <w:ilvl w:val="0"/>
+          <w:numId w:val="13"/>
+        </w:numPr>
+      </w:pPr>
+      <w:r>
+        <w:t>Spustit zde cmd.exe</w:t>
+      </w:r>
+    </w:p>
+    <w:p>
+      <w:pPr>
+        <w:pStyle w:val="Odstavecseseznamem"/>
+        <w:numPr>
+          <w:ilvl w:val="0"/>
+          <w:numId w:val="13"/>
+        </w:numPr>
+      </w:pPr>
+      <w:r>
+        <w:t>V cmd spustit příkaz compress.exe testovaci.obj</w:t>
+      </w:r>
+    </w:p>
+    <w:p>
+      <w:pPr>
+        <w:pStyle w:val="Odstavecseseznamem"/>
+        <w:numPr>
+          <w:ilvl w:val="0"/>
+          <w:numId w:val="13"/>
+        </w:numPr>
+      </w:pPr>
+      <w:r>
+        <w:t>V adresáři se nic nevytvoří, ani aplikace neskončí chybou</w:t>
+      </w:r>
+    </w:p>
+    <w:p>
+      <w:pPr>
+        <w:pStyle w:val="Nadpis3"/>
+      </w:pPr>
+      <w:bookmarkStart w:id="13" w:name="_Toc40864015"/>
+      <w:r>
+        <w:t>Compress.exe &lt;input neexistujici&gt;</w:t>
+      </w:r>
+      <w:bookmarkEnd w:id="13"/>
+    </w:p>
+    <w:p>
+      <w:r>
+        <w:t>Ověření funkčnosti aplikace compress.exe &lt;input neexistujici &gt;</w:t>
+      </w:r>
+    </w:p>
+    <w:p>
+      <w:pPr>
+        <w:pStyle w:val="Odstavecseseznamem"/>
+        <w:numPr>
+          <w:ilvl w:val="0"/>
+          <w:numId w:val="17"/>
+        </w:numPr>
+      </w:pPr>
+      <w:r>
+        <w:t xml:space="preserve">Otevřít adresář </w:t>
+      </w:r>
+      <w:r>
+        <w:t>DracoWrapper\zswi-kompresni-algoritmy-master\alg\Draco</w:t>
+      </w:r>
+    </w:p>
+    <w:p>
+      <w:pPr>
+        <w:pStyle w:val="Odstavecseseznamem"/>
+        <w:numPr>
+          <w:ilvl w:val="0"/>
+          <w:numId w:val="17"/>
+        </w:numPr>
+      </w:pPr>
+      <w:r>
+        <w:t>Spustit zde cmd.exe</w:t>
+      </w:r>
+    </w:p>
+    <w:p>
+      <w:pPr>
+        <w:pStyle w:val="Odstavecseseznamem"/>
+        <w:numPr>
+          <w:ilvl w:val="0"/>
+          <w:numId w:val="17"/>
+        </w:numPr>
+      </w:pPr>
+      <w:r>
+        <w:t>V cmd spustit příkaz compress.exe testovaci_neexistujici.obj</w:t>
+      </w:r>
+    </w:p>
+    <w:p>
+      <w:pPr>
+        <w:pStyle w:val="Odstavecseseznamem"/>
+        <w:numPr>
+          <w:ilvl w:val="0"/>
+          <w:numId w:val="17"/>
+        </w:numPr>
+      </w:pPr>
+      <w:r>
+        <w:t>V adresáři se nic nevytvoří, ani aplikace neskončí chybou</w:t>
+      </w:r>
+    </w:p>
+    <w:p>
+      <w:pPr>
+        <w:pStyle w:val="Nadpis3"/>
+      </w:pPr>
+      <w:bookmarkStart w:id="14" w:name="_Toc40864016"/>
+      <w:r>
+        <w:t>Compress.exe &lt;input neexistujici&gt;&lt;delta&gt;</w:t>
+      </w:r>
+      <w:bookmarkEnd w:id="14"/>
+    </w:p>
+    <w:p>
+      <w:r>
+        <w:t>Ověření funkčnosti aplikace compress.exe &lt;input neexistujici &gt;&lt;delta&gt;</w:t>
+      </w:r>
+    </w:p>
+    <w:p>
+      <w:pPr>
+        <w:pStyle w:val="Odstavecseseznamem"/>
+        <w:numPr>
+          <w:ilvl w:val="0"/>
+          <w:numId w:val="18"/>
+        </w:numPr>
+      </w:pPr>
+      <w:r>
+        <w:t xml:space="preserve">Otevřít adresář </w:t>
+      </w:r>
+      <w:r>
+        <w:t>DracoWrapper\zswi-kompresni-algoritmy-master\alg\Draco</w:t>
+      </w:r>
+    </w:p>
+    <w:p>
+      <w:pPr>
+        <w:pStyle w:val="Odstavecseseznamem"/>
+        <w:numPr>
+          <w:ilvl w:val="0"/>
+          <w:numId w:val="18"/>
+        </w:numPr>
+      </w:pPr>
+      <w:r>
+        <w:t>Spustit zde cmd.exe</w:t>
+      </w:r>
+    </w:p>
+    <w:p>
+      <w:pPr>
+        <w:pStyle w:val="Odstavecseseznamem"/>
+        <w:numPr>
+          <w:ilvl w:val="0"/>
+          <w:numId w:val="18"/>
+        </w:numPr>
+      </w:pPr>
+      <w:r>
+        <w:t>V cmd spustit příkaz compress.exe testovaci_neexistujici.obj 5</w:t>
+      </w:r>
+    </w:p>
+    <w:p>
+      <w:pPr>
+        <w:pStyle w:val="Odstavecseseznamem"/>
+        <w:numPr>
+          <w:ilvl w:val="0"/>
+          <w:numId w:val="18"/>
+        </w:numPr>
+      </w:pPr>
+      <w:r>
+        <w:t xml:space="preserve">V adresáři se nic nevytvoří. Aplikace vypíše hlášku: </w:t>
+      </w:r>
+      <w:r>
+        <w:t>CHYBA: nebyl nalezen vstupni soubor.</w:t>
+      </w:r>
+    </w:p>
+    <w:p>
+      <w:pPr>
+        <w:pStyle w:val="Nadpis3"/>
+      </w:pPr>
+      <w:bookmarkStart w:id="15" w:name="_Toc40864017"/>
+      <w:r>
+        <w:t>Compress.exe &lt;input špatný formát&gt;</w:t>
+      </w:r>
+      <w:bookmarkEnd w:id="15"/>
+    </w:p>
+    <w:p>
+      <w:r>
+        <w:t>Ověření funkčnosti aplikace compress.exe &lt;input špatný formát &gt;</w:t>
+      </w:r>
+    </w:p>
+    <w:p>
+      <w:pPr>
+        <w:pStyle w:val="Odstavecseseznamem"/>
+        <w:numPr>
+          <w:ilvl w:val="0"/>
+          <w:numId w:val="23"/>
+        </w:numPr>
+      </w:pPr>
+      <w:r>
+        <w:t xml:space="preserve">Otevřít adresář </w:t>
+      </w:r>
+      <w:r>
+        <w:t>DracoWrapper\zswi-kompresni-algoritmy-master\alg\Draco</w:t>
+      </w:r>
+    </w:p>
+    <w:p>
+      <w:pPr>
+        <w:pStyle w:val="Odstavecseseznamem"/>
+        <w:numPr>
+          <w:ilvl w:val="0"/>
+          <w:numId w:val="23"/>
+        </w:numPr>
+      </w:pPr>
+      <w:r>
+        <w:t>Vytvořit soubor testovaci.obb</w:t>
+      </w:r>
+    </w:p>
+    <w:p>
+      <w:pPr>
+        <w:pStyle w:val="Odstavecseseznamem"/>
+        <w:numPr>
+          <w:ilvl w:val="0"/>
+          <w:numId w:val="23"/>
+        </w:numPr>
+      </w:pPr>
+      <w:r>
+        <w:t>Spustit zde cmd.exe</w:t>
+      </w:r>
+    </w:p>
+    <w:p>
+      <w:pPr>
+        <w:pStyle w:val="Odstavecseseznamem"/>
+        <w:numPr>
+          <w:ilvl w:val="0"/>
+          <w:numId w:val="23"/>
+        </w:numPr>
+      </w:pPr>
+      <w:r>
+        <w:t>V cmd spustit příkaz compress.exe testovaci.obb</w:t>
+      </w:r>
+    </w:p>
+    <w:p>
+      <w:pPr>
+        <w:pStyle w:val="Odstavecseseznamem"/>
+        <w:numPr>
+          <w:ilvl w:val="0"/>
+          <w:numId w:val="23"/>
+        </w:numPr>
+      </w:pPr>
+      <w:r>
+        <w:t>V adresáři se nic nevytvoří, ani aplikace neskončí chybou</w:t>
+      </w:r>
+    </w:p>
+    <w:p>
+      <w:pPr>
+        <w:pStyle w:val="Nadpis3"/>
+      </w:pPr>
+      <w:bookmarkStart w:id="16" w:name="_Toc40864018"/>
+      <w:r>
+        <w:lastRenderedPageBreak/>
+        <w:t>Compress.exe &lt;input špatný formát&gt;&lt;delta&gt;</w:t>
+      </w:r>
+      <w:bookmarkEnd w:id="16"/>
+    </w:p>
+    <w:p>
+      <w:r>
+        <w:t>Ověření funkčnosti aplikace compress.exe &lt;input špatný formát &gt;&lt;delta&gt;</w:t>
+      </w:r>
+    </w:p>
+    <w:p>
+      <w:pPr>
+        <w:pStyle w:val="Odstavecseseznamem"/>
+        <w:numPr>
+          <w:ilvl w:val="0"/>
+          <w:numId w:val="24"/>
+        </w:numPr>
+      </w:pPr>
+      <w:r>
+        <w:t xml:space="preserve">Otevřít adresář </w:t>
+      </w:r>
+      <w:r>
+        <w:t>DracoWrapper\zswi-kompresni-algoritmy-master\alg\Draco</w:t>
+      </w:r>
+    </w:p>
+    <w:p>
+      <w:pPr>
+        <w:pStyle w:val="Odstavecseseznamem"/>
+        <w:numPr>
+          <w:ilvl w:val="0"/>
+          <w:numId w:val="24"/>
+        </w:numPr>
+      </w:pPr>
+      <w:r>
+        <w:t>Vytvořit soubor testovaci.obb</w:t>
+      </w:r>
+    </w:p>
+    <w:p>
+      <w:pPr>
+        <w:pStyle w:val="Odstavecseseznamem"/>
+        <w:numPr>
+          <w:ilvl w:val="0"/>
+          <w:numId w:val="24"/>
+        </w:numPr>
+      </w:pPr>
+      <w:r>
+        <w:t>Spustit zde cmd.exe</w:t>
+      </w:r>
+    </w:p>
+    <w:p>
+      <w:pPr>
+        <w:pStyle w:val="Odstavecseseznamem"/>
+        <w:numPr>
+          <w:ilvl w:val="0"/>
+          <w:numId w:val="24"/>
+        </w:numPr>
+      </w:pPr>
+      <w:r>
+        <w:t>V cmd spustit příkaz compress.exe testovaci.obb</w:t>
+      </w:r>
+      <w:r>
+        <w:t xml:space="preserve"> 5</w:t>
+      </w:r>
+    </w:p>
+    <w:p>
+      <w:pPr>
+        <w:pStyle w:val="Odstavecseseznamem"/>
+        <w:numPr>
+          <w:ilvl w:val="0"/>
+          <w:numId w:val="24"/>
+        </w:numPr>
+      </w:pPr>
+      <w:r>
+        <w:t xml:space="preserve">V adresáři se nic nevytvoří. Aplikace vypíše hlášku: </w:t>
+      </w:r>
+      <w:r>
+        <w:t>CHYBA: nebyl nalezen vstupni soubor.</w:t>
+      </w:r>
+    </w:p>
+    <w:p>
+      <w:pPr>
+        <w:pStyle w:val="Nadpis3"/>
+      </w:pPr>
+      <w:bookmarkStart w:id="17" w:name="_Toc40864019"/>
+      <w:r>
+        <w:t>Decompress.exe bez parametrů</w:t>
+      </w:r>
+      <w:bookmarkEnd w:id="17"/>
+    </w:p>
+    <w:p>
+      <w:r>
+        <w:t>Ověření funkčnosti aplikace decompress.exe bez parametrů</w:t>
+      </w:r>
+    </w:p>
+    <w:p>
+      <w:pPr>
+        <w:pStyle w:val="Odstavecseseznamem"/>
+        <w:numPr>
+          <w:ilvl w:val="0"/>
+          <w:numId w:val="12"/>
+        </w:numPr>
+      </w:pPr>
+      <w:r>
+        <w:t xml:space="preserve">Otevřít adresář </w:t>
+      </w:r>
+      <w:r>
+        <w:t>DracoWrapper\zswi-kompresni-algoritmy-master\alg\Draco</w:t>
+      </w:r>
+    </w:p>
+    <w:p>
+      <w:pPr>
+        <w:pStyle w:val="Odstavecseseznamem"/>
+        <w:numPr>
+          <w:ilvl w:val="0"/>
+          <w:numId w:val="12"/>
+        </w:numPr>
+      </w:pPr>
+      <w:r>
+        <w:t>Spustit zde cmd.exe</w:t>
+      </w:r>
+    </w:p>
+    <w:p>
+      <w:pPr>
+        <w:pStyle w:val="Odstavecseseznamem"/>
+        <w:numPr>
+          <w:ilvl w:val="0"/>
+          <w:numId w:val="12"/>
+        </w:numPr>
+      </w:pPr>
+      <w:r>
+        <w:t>V cmd spustit příkaz decompress.exe</w:t>
+      </w:r>
+    </w:p>
+    <w:p>
+      <w:pPr>
+        <w:pStyle w:val="Odstavecseseznamem"/>
+        <w:numPr>
+          <w:ilvl w:val="0"/>
+          <w:numId w:val="12"/>
+        </w:numPr>
+      </w:pPr>
+      <w:r>
+        <w:t>V adresáři se nic nevytvoří, ani aplikace neskončí chybou</w:t>
+      </w:r>
+    </w:p>
+    <w:p>
+      <w:pPr>
+        <w:pStyle w:val="Odstavecseseznamem"/>
+        <w:numPr>
+          <w:ilvl w:val="0"/>
+          <w:numId w:val="12"/>
+        </w:numPr>
+      </w:pPr>
+      <w:r>
+        <w:t>V případě chyby chybějících .dll je nutno nainstalovat MS VS</w:t>
+      </w:r>
+    </w:p>
+    <w:p>
+      <w:pPr>
+        <w:pStyle w:val="Nadpis3"/>
+      </w:pPr>
+      <w:bookmarkStart w:id="18" w:name="_Toc40864020"/>
+      <w:r>
+        <w:t>Decompress.exe &lt;input&gt;</w:t>
+      </w:r>
+      <w:bookmarkEnd w:id="18"/>
+    </w:p>
+    <w:p>
+      <w:r>
+        <w:t>Ověření funkčnosti aplikace decompress.exe &lt;input&gt;</w:t>
+      </w:r>
+    </w:p>
+    <w:p>
+      <w:pPr>
+        <w:pStyle w:val="Odstavecseseznamem"/>
+        <w:numPr>
+          <w:ilvl w:val="0"/>
+          <w:numId w:val="14"/>
+        </w:numPr>
+      </w:pPr>
+      <w:r>
+        <w:t xml:space="preserve">Otevřít adresář </w:t>
+      </w:r>
+      <w:r>
+        <w:t>DracoWrapper\zswi-kompresni-algoritmy-master\alg\Draco</w:t>
+      </w:r>
+    </w:p>
+    <w:p>
+      <w:pPr>
+        <w:pStyle w:val="Odstavecseseznamem"/>
+        <w:numPr>
+          <w:ilvl w:val="0"/>
+          <w:numId w:val="14"/>
+        </w:numPr>
+      </w:pPr>
+      <w:r>
+        <w:t>Spustit zde cmd.exe</w:t>
+      </w:r>
+    </w:p>
+    <w:p>
+      <w:pPr>
+        <w:pStyle w:val="Odstavecseseznamem"/>
+        <w:numPr>
+          <w:ilvl w:val="0"/>
+          <w:numId w:val="14"/>
+        </w:numPr>
+      </w:pPr>
+      <w:r>
+        <w:t>V cmd spustit příkaz decompress.exe testovaci.obj.bin</w:t>
+      </w:r>
+    </w:p>
+    <w:p>
+      <w:pPr>
+        <w:pStyle w:val="Odstavecseseznamem"/>
+        <w:numPr>
+          <w:ilvl w:val="0"/>
+          <w:numId w:val="14"/>
+        </w:numPr>
+      </w:pPr>
+      <w:r>
+        <w:t>V adresáři se vytvoří soubor mesh.obj, který je dekomprimovaný pomocí Draco. Na rozdílu souborů testovaci.obj a mesh.obj nezáleží.</w:t>
+      </w:r>
+    </w:p>
+    <w:p>
+      <w:pPr>
+        <w:pStyle w:val="Nadpis3"/>
+      </w:pPr>
+      <w:bookmarkStart w:id="19" w:name="_Toc40864021"/>
+      <w:r>
+        <w:t>Decompress.exe &lt;input neexistujici&gt;</w:t>
+      </w:r>
+      <w:bookmarkEnd w:id="19"/>
+    </w:p>
+    <w:p>
+      <w:r>
+        <w:t>Ověření funkčnosti aplikace decompress.exe &lt;input neexistujici&gt;</w:t>
+      </w:r>
+    </w:p>
+    <w:p>
+      <w:pPr>
+        <w:pStyle w:val="Odstavecseseznamem"/>
+        <w:numPr>
+          <w:ilvl w:val="0"/>
+          <w:numId w:val="21"/>
+        </w:numPr>
+      </w:pPr>
+      <w:r>
+        <w:t xml:space="preserve">Otevřít adresář </w:t>
+      </w:r>
+      <w:r>
+        <w:t>DracoWrapper\zswi-kompresni-algoritmy-master\alg\Draco</w:t>
+      </w:r>
+    </w:p>
+    <w:p>
+      <w:pPr>
+        <w:pStyle w:val="Odstavecseseznamem"/>
+        <w:numPr>
+          <w:ilvl w:val="0"/>
+          <w:numId w:val="21"/>
+        </w:numPr>
+      </w:pPr>
+      <w:r>
+        <w:t>Spustit zde cmd.exe</w:t>
+      </w:r>
+    </w:p>
+    <w:p>
+      <w:pPr>
+        <w:pStyle w:val="Odstavecseseznamem"/>
+        <w:numPr>
+          <w:ilvl w:val="0"/>
+          <w:numId w:val="21"/>
+        </w:numPr>
+      </w:pPr>
+      <w:r>
+        <w:t>V cmd spustit příkaz decompress.exe testovaci_neexistujici.obj.bin</w:t>
+      </w:r>
+    </w:p>
+    <w:p>
+      <w:pPr>
+        <w:pStyle w:val="Odstavecseseznamem"/>
+        <w:numPr>
+          <w:ilvl w:val="0"/>
+          <w:numId w:val="21"/>
+        </w:numPr>
+      </w:pPr>
+      <w:r>
+        <w:t xml:space="preserve">V adresáři se nic nevytvoří. Aplikace vypíše hlášku: </w:t>
+      </w:r>
+      <w:r>
+        <w:t>CHYBA: Nepodarilo se otevrit zdrojovy soubor.</w:t>
+      </w:r>
+    </w:p>
+    <w:p>
+      <w:pPr>
+        <w:pStyle w:val="Nadpis3"/>
+      </w:pPr>
+      <w:bookmarkStart w:id="20" w:name="_Toc40864022"/>
+      <w:r>
+        <w:t>Decompress.exe &lt;</w:t>
+      </w:r>
+      <w:r>
+        <w:t xml:space="preserve">neexistujici </w:t>
+      </w:r>
+      <w:r>
+        <w:t>input&gt; &lt;output neexistující&gt;</w:t>
+      </w:r>
+      <w:bookmarkEnd w:id="20"/>
+    </w:p>
+    <w:p>
+      <w:r>
+        <w:t xml:space="preserve">Ověření funkčnosti při parametru vstupního </w:t>
+      </w:r>
+      <w:r>
+        <w:t>neexistujiciho</w:t>
+      </w:r>
+      <w:r>
+        <w:t xml:space="preserve"> souboru .obj a výstupního souboru .obj, který neexistuje</w:t>
+      </w:r>
+    </w:p>
+    <w:p>
+      <w:pPr>
+        <w:pStyle w:val="Odstavecseseznamem"/>
+        <w:numPr>
+          <w:ilvl w:val="0"/>
+          <w:numId w:val="16"/>
+        </w:numPr>
+      </w:pPr>
+      <w:r>
+        <w:t xml:space="preserve">Otevřít adresář </w:t>
+      </w:r>
+      <w:r>
+        <w:t>DracoWrapper\zswi-kompresni-algoritmy-master\alg\Draco</w:t>
+      </w:r>
+    </w:p>
+    <w:p>
+      <w:pPr>
+        <w:pStyle w:val="Odstavecseseznamem"/>
+        <w:numPr>
+          <w:ilvl w:val="0"/>
+          <w:numId w:val="16"/>
+        </w:numPr>
+      </w:pPr>
+      <w:r>
+        <w:t>Spustit zde cmd.exe</w:t>
+      </w:r>
+    </w:p>
+    <w:p>
+      <w:pPr>
+        <w:pStyle w:val="Odstavecseseznamem"/>
+        <w:numPr>
+          <w:ilvl w:val="0"/>
+          <w:numId w:val="16"/>
+        </w:numPr>
+      </w:pPr>
+      <w:r>
+        <w:t>V cmd spustit příkaz decompress.exe testovaci</w:t>
+      </w:r>
+      <w:r>
+        <w:t>_neexistuijici</w:t>
       </w:r>
       <w:r>
         <w:t>.</w:t>
       </w:r>
-    </w:p>
-    <w:p>
-      <w:pPr>
-        <w:pStyle w:val="Odstavecseseznamem"/>
-        <w:numPr>
-          <w:ilvl w:val="0"/>
-          <w:numId w:val="9"/>
-        </w:numPr>
-      </w:pPr>
-      <w:r>
-        <w:t xml:space="preserve">Otevřít adresář </w:t>
-      </w:r>
-      <w:r>
-        <w:t>DracoWrapper\zswi-kompresni-algoritmy-master\alg\Draco</w:t>
-      </w:r>
-    </w:p>
-    <w:p>
-      <w:pPr>
-        <w:pStyle w:val="Odstavecseseznamem"/>
-        <w:numPr>
-          <w:ilvl w:val="0"/>
-          <w:numId w:val="9"/>
-        </w:numPr>
-      </w:pPr>
-      <w:r>
-        <w:t>Spustit zde cmd.exe</w:t>
-      </w:r>
-    </w:p>
-    <w:p>
-      <w:pPr>
-        <w:pStyle w:val="Odstavecseseznamem"/>
-        <w:numPr>
-          <w:ilvl w:val="0"/>
-          <w:numId w:val="9"/>
-        </w:numPr>
-      </w:pPr>
-      <w:r>
-        <w:t xml:space="preserve">V cmd spustit příkaz </w:t>
-      </w:r>
-      <w:r>
-        <w:t>de</w:t>
-      </w:r>
-      <w:r>
-        <w:t>compress.exe testovaci</w:t>
-      </w:r>
-      <w:r>
-        <w:t>.obj</w:t>
-      </w:r>
-      <w:r>
-        <w:t>.bin</w:t>
-      </w:r>
-      <w:r>
-        <w:t xml:space="preserve"> testovaci_decompress</w:t>
-      </w:r>
-      <w:r>
-        <w:t>.obj</w:t>
-      </w:r>
-    </w:p>
-    <w:p>
-      <w:pPr>
-        <w:pStyle w:val="Odstavecseseznamem"/>
-        <w:numPr>
-          <w:ilvl w:val="0"/>
-          <w:numId w:val="9"/>
-        </w:numPr>
-      </w:pPr>
-      <w:r>
-        <w:t xml:space="preserve">V adresáři se vytvoří soubor testovaci_decompress.obj, který je </w:t>
-      </w:r>
-      <w:r>
-        <w:t>de</w:t>
-      </w:r>
-      <w:r>
-        <w:t>komprimovaný pomocí Draco</w:t>
-      </w:r>
-      <w:r>
-        <w:t xml:space="preserve">. Na rozdílu souborů testovaci.obj a </w:t>
-      </w:r>
-      <w:r>
-        <w:t>testovaci_decompress.obj</w:t>
-      </w:r>
-      <w:r>
-        <w:t xml:space="preserve"> nezáleží.</w:t>
-      </w:r>
-    </w:p>
-    <w:p>
-      <w:pPr>
-        <w:pStyle w:val="Nadpis2"/>
-      </w:pPr>
-      <w:bookmarkStart w:id="11" w:name="_Toc40187989"/>
-      <w:r>
-        <w:t>Funkčnost – alternativní chování</w:t>
-      </w:r>
-      <w:bookmarkEnd w:id="11"/>
+      <w:proofErr w:type="gramStart"/>
+      <w:r>
+        <w:t>obj.bin</w:t>
+      </w:r>
+      <w:proofErr w:type="gramEnd"/>
+      <w:r>
+        <w:t xml:space="preserve"> testovaci_neexistuijici.obj</w:t>
+      </w:r>
+    </w:p>
+    <w:p>
+      <w:pPr>
+        <w:pStyle w:val="Odstavecseseznamem"/>
+        <w:numPr>
+          <w:ilvl w:val="0"/>
+          <w:numId w:val="16"/>
+        </w:numPr>
+      </w:pPr>
+      <w:r>
+        <w:t xml:space="preserve">V adresáři se nic nevytvoří. Aplikace vypíše hlášku: </w:t>
+      </w:r>
+      <w:r>
+        <w:t>CHYBA: Nepodarilo se otevrit zdrojovy soubor</w:t>
+      </w:r>
+      <w:r>
+        <w:t>.</w:t>
+      </w:r>
+    </w:p>
+    <w:p>
+      <w:r>
+        <w:br w:type="page"/>
+      </w:r>
     </w:p>
     <w:p>
       <w:pPr>
         <w:pStyle w:val="Nadpis3"/>
       </w:pPr>
-      <w:bookmarkStart w:id="12" w:name="_Toc40187990"/>
-      <w:r>
-        <w:t>Compress.exe bez parametrů</w:t>
-      </w:r>
-      <w:bookmarkEnd w:id="12"/>
-    </w:p>
-    <w:p>
-      <w:r>
-        <w:t>Ověření funkčnosti aplikace compress.exe bez parametrů</w:t>
-      </w:r>
-    </w:p>
-    <w:p>
-      <w:pPr>
-        <w:pStyle w:val="Odstavecseseznamem"/>
-        <w:numPr>
-          <w:ilvl w:val="0"/>
-          <w:numId w:val="11"/>
-        </w:numPr>
-      </w:pPr>
-      <w:r>
-        <w:t xml:space="preserve">Otevřít adresář </w:t>
-      </w:r>
-      <w:r>
-        <w:t>DracoWrapper\zswi-kompresni-algoritmy-master\alg\Draco</w:t>
-      </w:r>
-    </w:p>
-    <w:p>
-      <w:pPr>
-        <w:pStyle w:val="Odstavecseseznamem"/>
-        <w:numPr>
-          <w:ilvl w:val="0"/>
-          <w:numId w:val="11"/>
-        </w:numPr>
-      </w:pPr>
-      <w:r>
-        <w:t>Spustit zde cmd.exe</w:t>
-      </w:r>
-    </w:p>
-    <w:p>
-      <w:pPr>
-        <w:pStyle w:val="Odstavecseseznamem"/>
-        <w:numPr>
-          <w:ilvl w:val="0"/>
-          <w:numId w:val="11"/>
-        </w:numPr>
-      </w:pPr>
-      <w:r>
-        <w:t xml:space="preserve">V cmd spustit příkaz </w:t>
-      </w:r>
-      <w:r>
-        <w:t>compress.exe</w:t>
-      </w:r>
-    </w:p>
-    <w:p>
-      <w:pPr>
-        <w:pStyle w:val="Odstavecseseznamem"/>
-        <w:numPr>
-          <w:ilvl w:val="0"/>
-          <w:numId w:val="11"/>
-        </w:numPr>
-      </w:pPr>
-      <w:r>
-        <w:t xml:space="preserve">V adresáři se </w:t>
-      </w:r>
-      <w:r>
-        <w:t>nic ne</w:t>
-      </w:r>
-      <w:r>
-        <w:t>vytvoří</w:t>
-      </w:r>
-      <w:r>
-        <w:t>,</w:t>
-      </w:r>
-      <w:r>
-        <w:t xml:space="preserve"> </w:t>
-      </w:r>
-      <w:r>
-        <w:t>ani aplikace neskončí chybou</w:t>
-      </w:r>
-    </w:p>
-    <w:p>
-      <w:pPr>
-        <w:pStyle w:val="Odstavecseseznamem"/>
-        <w:numPr>
-          <w:ilvl w:val="0"/>
-          <w:numId w:val="11"/>
-        </w:numPr>
-      </w:pPr>
-      <w:r>
-        <w:t>V případě chyby chybějících .dll je nutno nainstalovat MS VS</w:t>
-      </w:r>
-    </w:p>
-    <w:p>
-      <w:pPr>
-        <w:pStyle w:val="Nadpis3"/>
-      </w:pPr>
-      <w:bookmarkStart w:id="13" w:name="_Toc40187991"/>
-      <w:r>
-        <w:t xml:space="preserve">Compress.exe </w:t>
-      </w:r>
-      <w:r>
-        <w:t>&lt;input&gt;</w:t>
-      </w:r>
-      <w:bookmarkEnd w:id="13"/>
-    </w:p>
-    <w:p>
-      <w:r>
-        <w:t xml:space="preserve">Ověření funkčnosti aplikace compress.exe </w:t>
-      </w:r>
-      <w:r>
-        <w:t>&lt;input&gt;</w:t>
-      </w:r>
-    </w:p>
-    <w:p>
-      <w:pPr>
-        <w:pStyle w:val="Odstavecseseznamem"/>
-        <w:numPr>
-          <w:ilvl w:val="0"/>
-          <w:numId w:val="13"/>
-        </w:numPr>
-      </w:pPr>
-      <w:r>
-        <w:t xml:space="preserve">Otevřít adresář </w:t>
-      </w:r>
-      <w:r>
-        <w:t>DracoWrapper\zswi-kompresni-algoritmy-master\alg\Draco</w:t>
-      </w:r>
-    </w:p>
-    <w:p>
-      <w:pPr>
-        <w:pStyle w:val="Odstavecseseznamem"/>
-        <w:numPr>
-          <w:ilvl w:val="0"/>
-          <w:numId w:val="13"/>
-        </w:numPr>
-      </w:pPr>
-      <w:r>
-        <w:t>Spustit zde cmd.exe</w:t>
-      </w:r>
-    </w:p>
-    <w:p>
-      <w:pPr>
-        <w:pStyle w:val="Odstavecseseznamem"/>
-        <w:numPr>
-          <w:ilvl w:val="0"/>
-          <w:numId w:val="13"/>
-        </w:numPr>
-      </w:pPr>
-      <w:r>
-        <w:t>V cmd spustit příkaz compress.exe</w:t>
-      </w:r>
-      <w:r>
-        <w:t xml:space="preserve"> testovaci.obj</w:t>
-      </w:r>
-    </w:p>
-    <w:p>
-      <w:pPr>
-        <w:pStyle w:val="Odstavecseseznamem"/>
-        <w:numPr>
-          <w:ilvl w:val="0"/>
-          <w:numId w:val="13"/>
-        </w:numPr>
-      </w:pPr>
-      <w:r>
-        <w:t>V adresáři se nic nevytvoří, ani aplikace neskončí chybou</w:t>
-      </w:r>
-    </w:p>
-    <w:p>
-      <w:pPr>
-        <w:pStyle w:val="Nadpis3"/>
-      </w:pPr>
-      <w:bookmarkStart w:id="14" w:name="_Toc40187992"/>
-      <w:r>
-        <w:t>Compress.exe &lt;input</w:t>
-      </w:r>
-      <w:r>
-        <w:t xml:space="preserve"> neexistujici</w:t>
-      </w:r>
-      <w:r>
-        <w:t>&gt;</w:t>
-      </w:r>
-      <w:bookmarkEnd w:id="14"/>
-    </w:p>
-    <w:p>
-      <w:r>
-        <w:t>Ověření funkčnosti aplikace compress.exe &lt;input</w:t>
-      </w:r>
-      <w:r>
-        <w:t xml:space="preserve"> </w:t>
-      </w:r>
-      <w:r>
-        <w:t>neexistujici</w:t>
-      </w:r>
-      <w:r>
-        <w:t xml:space="preserve"> </w:t>
-      </w:r>
-      <w:r>
-        <w:t>&gt;</w:t>
-      </w:r>
-    </w:p>
-    <w:p>
-      <w:pPr>
-        <w:pStyle w:val="Odstavecseseznamem"/>
-        <w:numPr>
-          <w:ilvl w:val="0"/>
-          <w:numId w:val="17"/>
-        </w:numPr>
-      </w:pPr>
-      <w:r>
-        <w:t xml:space="preserve">Otevřít adresář </w:t>
-      </w:r>
-      <w:r>
-        <w:t>DracoWrapper\zswi-kompresni-algoritmy-master\alg\Draco</w:t>
-      </w:r>
-    </w:p>
-    <w:p>
-      <w:pPr>
-        <w:pStyle w:val="Odstavecseseznamem"/>
-        <w:numPr>
-          <w:ilvl w:val="0"/>
-          <w:numId w:val="17"/>
-        </w:numPr>
-      </w:pPr>
-      <w:r>
-        <w:t>Spustit zde cmd.exe</w:t>
-      </w:r>
-    </w:p>
-    <w:p>
-      <w:pPr>
-        <w:pStyle w:val="Odstavecseseznamem"/>
-        <w:numPr>
-          <w:ilvl w:val="0"/>
-          <w:numId w:val="17"/>
-        </w:numPr>
-      </w:pPr>
-      <w:r>
-        <w:t>V cmd spustit příkaz compress.exe testovaci</w:t>
-      </w:r>
-      <w:r>
-        <w:t>_</w:t>
-      </w:r>
-      <w:r>
-        <w:t>neexistujici.obj</w:t>
-      </w:r>
-    </w:p>
-    <w:p>
-      <w:pPr>
-        <w:pStyle w:val="Odstavecseseznamem"/>
-        <w:numPr>
-          <w:ilvl w:val="0"/>
-          <w:numId w:val="17"/>
-        </w:numPr>
-      </w:pPr>
-      <w:r>
-        <w:t>V adresáři se nic nevytvoří, ani aplikace neskončí chybou</w:t>
-      </w:r>
-    </w:p>
-    <w:p>
-      <w:pPr>
-        <w:pStyle w:val="Nadpis3"/>
-      </w:pPr>
-      <w:bookmarkStart w:id="15" w:name="_Toc40187993"/>
-      <w:r>
-        <w:t>Compress.exe &lt;input neexistujici&gt;</w:t>
-      </w:r>
-      <w:r>
-        <w:t>&lt;delta&gt;</w:t>
-      </w:r>
-      <w:bookmarkEnd w:id="15"/>
-    </w:p>
-    <w:p>
-      <w:r>
-        <w:t>Ověření funkčnosti aplikace compress.exe &lt;input neexistujici &gt;</w:t>
-      </w:r>
-      <w:r>
-        <w:t>&lt;delta&gt;</w:t>
-      </w:r>
-    </w:p>
-    <w:p>
-      <w:pPr>
-        <w:pStyle w:val="Odstavecseseznamem"/>
-        <w:numPr>
-          <w:ilvl w:val="0"/>
-          <w:numId w:val="18"/>
-        </w:numPr>
-      </w:pPr>
-      <w:r>
-        <w:t xml:space="preserve">Otevřít adresář </w:t>
-      </w:r>
-      <w:r>
-        <w:t>DracoWrapper\zswi-kompresni-algoritmy-master\alg\Draco</w:t>
-      </w:r>
-    </w:p>
-    <w:p>
-      <w:pPr>
-        <w:pStyle w:val="Odstavecseseznamem"/>
-        <w:numPr>
-          <w:ilvl w:val="0"/>
-          <w:numId w:val="18"/>
-        </w:numPr>
-      </w:pPr>
-      <w:r>
-        <w:t>Spustit zde cmd.exe</w:t>
-      </w:r>
-    </w:p>
-    <w:p>
-      <w:pPr>
-        <w:pStyle w:val="Odstavecseseznamem"/>
-        <w:numPr>
-          <w:ilvl w:val="0"/>
-          <w:numId w:val="18"/>
-        </w:numPr>
-      </w:pPr>
-      <w:r>
-        <w:t>V cmd spustit příkaz compress.exe testovaci_neexistujici.obj</w:t>
-      </w:r>
-      <w:r>
-        <w:t xml:space="preserve"> 5</w:t>
-      </w:r>
-    </w:p>
-    <w:p>
-      <w:pPr>
-        <w:pStyle w:val="Odstavecseseznamem"/>
-        <w:numPr>
-          <w:ilvl w:val="0"/>
-          <w:numId w:val="18"/>
-        </w:numPr>
-      </w:pPr>
-      <w:r>
-        <w:t>V adresáři se nic nevytvoří</w:t>
-      </w:r>
-      <w:r>
-        <w:t xml:space="preserve">. Aplikace vypíše hlášku: </w:t>
-      </w:r>
-      <w:r>
-        <w:t>CHYBA: nebyl nalezen vstupni soubor.</w:t>
-      </w:r>
-    </w:p>
-    <w:p>
-      <w:pPr>
-        <w:pStyle w:val="Nadpis3"/>
-      </w:pPr>
-      <w:bookmarkStart w:id="16" w:name="_Toc40187994"/>
-      <w:r>
-        <w:t xml:space="preserve">Compress.exe &lt;input </w:t>
-      </w:r>
-      <w:r>
-        <w:t>špatný formát</w:t>
-      </w:r>
-      <w:r>
-        <w:t>&gt;</w:t>
-      </w:r>
-      <w:bookmarkEnd w:id="16"/>
-    </w:p>
-    <w:p>
-      <w:r>
-        <w:t xml:space="preserve">Ověření funkčnosti aplikace compress.exe &lt;input </w:t>
-      </w:r>
-      <w:r>
-        <w:t>špatný formát</w:t>
-      </w:r>
-      <w:r>
-        <w:t xml:space="preserve"> &gt;</w:t>
-      </w:r>
-    </w:p>
-    <w:p>
-      <w:pPr>
-        <w:pStyle w:val="Odstavecseseznamem"/>
-        <w:numPr>
-          <w:ilvl w:val="0"/>
-          <w:numId w:val="23"/>
-        </w:numPr>
-      </w:pPr>
-      <w:r>
-        <w:t xml:space="preserve">Otevřít adresář </w:t>
-      </w:r>
-      <w:r>
-        <w:t>DracoWrapper\zswi-kompresni-algoritmy-master\alg\Draco</w:t>
-      </w:r>
-    </w:p>
-    <w:p>
-      <w:pPr>
-        <w:pStyle w:val="Odstavecseseznamem"/>
-        <w:numPr>
-          <w:ilvl w:val="0"/>
-          <w:numId w:val="23"/>
-        </w:numPr>
-      </w:pPr>
-      <w:r>
-        <w:t>Vytvořit soubor testovaci.obb</w:t>
-      </w:r>
-    </w:p>
-    <w:p>
-      <w:pPr>
-        <w:pStyle w:val="Odstavecseseznamem"/>
-        <w:numPr>
-          <w:ilvl w:val="0"/>
-          <w:numId w:val="23"/>
-        </w:numPr>
-      </w:pPr>
-      <w:r>
-        <w:t>Spustit zde cmd.exe</w:t>
-      </w:r>
-    </w:p>
-    <w:p>
-      <w:pPr>
-        <w:pStyle w:val="Odstavecseseznamem"/>
-        <w:numPr>
-          <w:ilvl w:val="0"/>
-          <w:numId w:val="23"/>
-        </w:numPr>
-      </w:pPr>
-      <w:r>
-        <w:t>V cmd spustit příkaz compress.exe testovaci</w:t>
-      </w:r>
-      <w:r>
-        <w:t>.obb</w:t>
-      </w:r>
-    </w:p>
-    <w:p>
-      <w:pPr>
-        <w:pStyle w:val="Odstavecseseznamem"/>
-        <w:numPr>
-          <w:ilvl w:val="0"/>
-          <w:numId w:val="23"/>
-        </w:numPr>
-      </w:pPr>
-      <w:r>
-        <w:t>V adresáři se nic nevytvoří, ani aplikace neskončí chybou</w:t>
-      </w:r>
-    </w:p>
-    <w:p>
-      <w:pPr>
-        <w:pStyle w:val="Nadpis3"/>
-      </w:pPr>
-      <w:bookmarkStart w:id="17" w:name="_Toc40187995"/>
-      <w:r>
-        <w:lastRenderedPageBreak/>
-        <w:t>Compress.exe &lt;input špatný formát&gt;</w:t>
-      </w:r>
-      <w:r>
-        <w:t>&lt;delta&gt;</w:t>
-      </w:r>
-      <w:bookmarkEnd w:id="17"/>
-    </w:p>
-    <w:p>
-      <w:r>
-        <w:t>Ověření funkčnosti aplikace compress.exe &lt;input špatný formát &gt;</w:t>
-      </w:r>
-      <w:r>
-        <w:t>&lt;delta&gt;</w:t>
-      </w:r>
-    </w:p>
-    <w:p>
-      <w:pPr>
-        <w:pStyle w:val="Odstavecseseznamem"/>
-        <w:numPr>
-          <w:ilvl w:val="0"/>
-          <w:numId w:val="24"/>
-        </w:numPr>
-      </w:pPr>
-      <w:r>
-        <w:t xml:space="preserve">Otevřít adresář </w:t>
-      </w:r>
-      <w:r>
-        <w:t>DracoWrapper\zswi-kompresni-algoritmy-master\alg\Draco</w:t>
-      </w:r>
-    </w:p>
-    <w:p>
-      <w:pPr>
-        <w:pStyle w:val="Odstavecseseznamem"/>
-        <w:numPr>
-          <w:ilvl w:val="0"/>
-          <w:numId w:val="24"/>
-        </w:numPr>
-      </w:pPr>
-      <w:r>
-        <w:t>Vytvořit soubor testovaci.obb</w:t>
-      </w:r>
-    </w:p>
-    <w:p>
-      <w:pPr>
-        <w:pStyle w:val="Odstavecseseznamem"/>
-        <w:numPr>
-          <w:ilvl w:val="0"/>
-          <w:numId w:val="24"/>
-        </w:numPr>
-      </w:pPr>
-      <w:r>
-        <w:t>Spustit zde cmd.exe</w:t>
-      </w:r>
-    </w:p>
-    <w:p>
-      <w:pPr>
-        <w:pStyle w:val="Odstavecseseznamem"/>
-        <w:numPr>
-          <w:ilvl w:val="0"/>
-          <w:numId w:val="24"/>
-        </w:numPr>
-      </w:pPr>
-      <w:r>
-        <w:t>V cmd spustit příkaz compress.exe testovaci.obb</w:t>
-      </w:r>
-      <w:r>
-        <w:t xml:space="preserve"> 5</w:t>
-      </w:r>
-    </w:p>
-    <w:p>
-      <w:pPr>
-        <w:pStyle w:val="Odstavecseseznamem"/>
-        <w:numPr>
-          <w:ilvl w:val="0"/>
-          <w:numId w:val="24"/>
-        </w:numPr>
-      </w:pPr>
-      <w:r>
-        <w:t>V adresáři se nic nevytvoří</w:t>
-      </w:r>
-      <w:r>
-        <w:t xml:space="preserve">. Aplikace vypíše hlášku: </w:t>
-      </w:r>
-      <w:r>
-        <w:t>CHYBA: nebyl nalezen vstupni soubor.</w:t>
-      </w:r>
-    </w:p>
-    <w:p>
-      <w:pPr>
-        <w:pStyle w:val="Nadpis3"/>
-      </w:pPr>
-      <w:bookmarkStart w:id="18" w:name="_Toc40187996"/>
-      <w:r>
-        <w:t>Dec</w:t>
-      </w:r>
-      <w:r>
-        <w:t>ompress.exe bez parametrů</w:t>
-      </w:r>
-      <w:bookmarkEnd w:id="18"/>
-    </w:p>
-    <w:p>
-      <w:r>
-        <w:t xml:space="preserve">Ověření funkčnosti aplikace </w:t>
-      </w:r>
-      <w:r>
-        <w:t>de</w:t>
-      </w:r>
-      <w:r>
-        <w:t>compress.exe bez parametrů</w:t>
-      </w:r>
-    </w:p>
-    <w:p>
-      <w:pPr>
-        <w:pStyle w:val="Odstavecseseznamem"/>
-        <w:numPr>
-          <w:ilvl w:val="0"/>
-          <w:numId w:val="12"/>
-        </w:numPr>
-      </w:pPr>
-      <w:r>
-        <w:t xml:space="preserve">Otevřít adresář </w:t>
-      </w:r>
-      <w:r>
-        <w:t>DracoWrapper\zswi-kompresni-algoritmy-master\alg\Draco</w:t>
-      </w:r>
-    </w:p>
-    <w:p>
-      <w:pPr>
-        <w:pStyle w:val="Odstavecseseznamem"/>
-        <w:numPr>
-          <w:ilvl w:val="0"/>
-          <w:numId w:val="12"/>
-        </w:numPr>
-      </w:pPr>
-      <w:r>
-        <w:t>Spustit zde cmd.exe</w:t>
-      </w:r>
-    </w:p>
-    <w:p>
-      <w:pPr>
-        <w:pStyle w:val="Odstavecseseznamem"/>
-        <w:numPr>
-          <w:ilvl w:val="0"/>
-          <w:numId w:val="12"/>
-        </w:numPr>
-      </w:pPr>
-      <w:r>
-        <w:t xml:space="preserve">V cmd spustit příkaz </w:t>
-      </w:r>
-      <w:r>
-        <w:t>de</w:t>
-      </w:r>
-      <w:r>
-        <w:t>compress.exe</w:t>
-      </w:r>
-    </w:p>
-    <w:p>
-      <w:pPr>
-        <w:pStyle w:val="Odstavecseseznamem"/>
-        <w:numPr>
-          <w:ilvl w:val="0"/>
-          <w:numId w:val="12"/>
-        </w:numPr>
-      </w:pPr>
-      <w:r>
-        <w:t>V adresáři se nic nevytvoří, ani aplikace neskončí chybou</w:t>
-      </w:r>
-    </w:p>
-    <w:p>
-      <w:pPr>
-        <w:pStyle w:val="Odstavecseseznamem"/>
-        <w:numPr>
-          <w:ilvl w:val="0"/>
-          <w:numId w:val="12"/>
-        </w:numPr>
-      </w:pPr>
-      <w:r>
-        <w:t>V případě chyby chybějících .dll je nutno nainstalovat MS VS</w:t>
-      </w:r>
-    </w:p>
-    <w:p>
-      <w:pPr>
-        <w:pStyle w:val="Nadpis3"/>
-      </w:pPr>
-      <w:bookmarkStart w:id="19" w:name="_Toc40187997"/>
-      <w:r>
-        <w:t>Decompress.exe &lt;input&gt;</w:t>
-      </w:r>
-      <w:bookmarkEnd w:id="19"/>
-    </w:p>
-    <w:p>
-      <w:r>
-        <w:t>Ověření funkčnosti aplikace decompress.exe &lt;input&gt;</w:t>
-      </w:r>
-    </w:p>
-    <w:p>
-      <w:pPr>
-        <w:pStyle w:val="Odstavecseseznamem"/>
-        <w:numPr>
-          <w:ilvl w:val="0"/>
-          <w:numId w:val="14"/>
-        </w:numPr>
-      </w:pPr>
-      <w:r>
-        <w:t xml:space="preserve">Otevřít adresář </w:t>
-      </w:r>
-      <w:r>
-        <w:t>DracoWrapper\zswi-kompresni-algoritmy-master\alg\Draco</w:t>
-      </w:r>
-    </w:p>
-    <w:p>
-      <w:pPr>
-        <w:pStyle w:val="Odstavecseseznamem"/>
-        <w:numPr>
-          <w:ilvl w:val="0"/>
-          <w:numId w:val="14"/>
-        </w:numPr>
-      </w:pPr>
-      <w:r>
-        <w:t>Spustit zde cmd.exe</w:t>
-      </w:r>
-    </w:p>
-    <w:p>
-      <w:pPr>
-        <w:pStyle w:val="Odstavecseseznamem"/>
-        <w:numPr>
-          <w:ilvl w:val="0"/>
-          <w:numId w:val="14"/>
-        </w:numPr>
-      </w:pPr>
-      <w:r>
-        <w:t>V cmd spustit příkaz decompress.exe testovaci.obj.bin</w:t>
-      </w:r>
-    </w:p>
-    <w:p>
-      <w:pPr>
-        <w:pStyle w:val="Odstavecseseznamem"/>
-        <w:numPr>
-          <w:ilvl w:val="0"/>
-          <w:numId w:val="14"/>
-        </w:numPr>
-      </w:pPr>
-      <w:r>
-        <w:t>V adresáři se vytvoří soubor mesh.obj, který je dekomprimovaný pomocí Draco. Na rozdílu souborů testovaci.obj a mesh.obj nezáleží.</w:t>
-      </w:r>
-    </w:p>
-    <w:p>
-      <w:pPr>
-        <w:pStyle w:val="Nadpis3"/>
-      </w:pPr>
-      <w:bookmarkStart w:id="20" w:name="_Toc40187998"/>
-      <w:r>
-        <w:t>Decompress.exe &lt;input</w:t>
-      </w:r>
-      <w:r>
-        <w:t xml:space="preserve"> </w:t>
-      </w:r>
-      <w:r>
-        <w:t>neexistujici&gt;</w:t>
-      </w:r>
-      <w:bookmarkEnd w:id="20"/>
-    </w:p>
-    <w:p>
-      <w:r>
-        <w:t>Ověření funkčnosti aplikace decompress.exe &lt;input</w:t>
-      </w:r>
-      <w:r>
-        <w:t xml:space="preserve"> neexistujici</w:t>
-      </w:r>
-      <w:r>
-        <w:t>&gt;</w:t>
-      </w:r>
-    </w:p>
-    <w:p>
-      <w:pPr>
-        <w:pStyle w:val="Odstavecseseznamem"/>
-        <w:numPr>
-          <w:ilvl w:val="0"/>
-          <w:numId w:val="21"/>
-        </w:numPr>
-      </w:pPr>
-      <w:r>
-        <w:t xml:space="preserve">Otevřít adresář </w:t>
-      </w:r>
-      <w:r>
-        <w:t>DracoWrapper\zswi-kompresni-algoritmy-master\alg\Draco</w:t>
-      </w:r>
-    </w:p>
-    <w:p>
-      <w:pPr>
-        <w:pStyle w:val="Odstavecseseznamem"/>
-        <w:numPr>
-          <w:ilvl w:val="0"/>
-          <w:numId w:val="21"/>
-        </w:numPr>
-      </w:pPr>
-      <w:r>
-        <w:t>Spustit zde cmd.exe</w:t>
-      </w:r>
-    </w:p>
-    <w:p>
-      <w:pPr>
-        <w:pStyle w:val="Odstavecseseznamem"/>
-        <w:numPr>
-          <w:ilvl w:val="0"/>
-          <w:numId w:val="21"/>
-        </w:numPr>
-      </w:pPr>
-      <w:r>
-        <w:t>V cmd spustit příkaz decompress.exe testovaci</w:t>
-      </w:r>
-      <w:r>
-        <w:t>_</w:t>
-      </w:r>
-      <w:r>
-        <w:t>neexistujici.obj.bin</w:t>
-      </w:r>
-    </w:p>
-    <w:p>
-      <w:pPr>
-        <w:pStyle w:val="Odstavecseseznamem"/>
-        <w:numPr>
-          <w:ilvl w:val="0"/>
-          <w:numId w:val="21"/>
-        </w:numPr>
-      </w:pPr>
-      <w:r>
-        <w:t xml:space="preserve">V adresáři se nic nevytvoří. Aplikace vypíše hlášku: </w:t>
-      </w:r>
-      <w:r>
-        <w:t>CHYBA: Nepodarilo se otevrit zdrojovy soubor.</w:t>
-      </w:r>
-    </w:p>
-    <w:p>
-      <w:pPr>
-        <w:pStyle w:val="Nadpis3"/>
-      </w:pPr>
-      <w:bookmarkStart w:id="21" w:name="_Toc40187999"/>
-      <w:r>
-        <w:t>Decompress.exe &lt;</w:t>
-      </w:r>
-      <w:r>
-        <w:t>neexistujici</w:t>
-      </w:r>
-      <w:r>
-        <w:t xml:space="preserve"> </w:t>
-      </w:r>
-      <w:r>
-        <w:t>input&gt; &lt;output</w:t>
-      </w:r>
-      <w:r>
-        <w:t xml:space="preserve"> neexistující</w:t>
-      </w:r>
-      <w:r>
-        <w:t>&gt;</w:t>
-      </w:r>
-      <w:bookmarkEnd w:id="21"/>
-    </w:p>
-    <w:p>
-      <w:r>
-        <w:t xml:space="preserve">Ověření funkčnosti při parametru vstupního </w:t>
-      </w:r>
-      <w:r>
-        <w:t>neexistujiciho</w:t>
-      </w:r>
-      <w:r>
-        <w:t xml:space="preserve"> souboru .obj a výstupního souboru .obj</w:t>
-      </w:r>
-      <w:r>
-        <w:t>, který neexistuje</w:t>
-      </w:r>
-    </w:p>
-    <w:p>
-      <w:pPr>
-        <w:pStyle w:val="Odstavecseseznamem"/>
-        <w:numPr>
-          <w:ilvl w:val="0"/>
-          <w:numId w:val="16"/>
-        </w:numPr>
-      </w:pPr>
-      <w:r>
-        <w:t xml:space="preserve">Otevřít adresář </w:t>
-      </w:r>
-      <w:r>
-        <w:t>DracoWrapper\zswi-kompresni-algoritmy-master\alg\Draco</w:t>
-      </w:r>
-    </w:p>
-    <w:p>
-      <w:pPr>
-        <w:pStyle w:val="Odstavecseseznamem"/>
-        <w:numPr>
-          <w:ilvl w:val="0"/>
-          <w:numId w:val="16"/>
-        </w:numPr>
-      </w:pPr>
-      <w:r>
-        <w:t>Spustit zde cmd.exe</w:t>
-      </w:r>
-    </w:p>
-    <w:p>
-      <w:pPr>
-        <w:pStyle w:val="Odstavecseseznamem"/>
-        <w:numPr>
-          <w:ilvl w:val="0"/>
-          <w:numId w:val="16"/>
-        </w:numPr>
-      </w:pPr>
-      <w:r>
-        <w:t>V cmd spustit příkaz decompress.exe testovaci</w:t>
-      </w:r>
-      <w:r>
-        <w:t>_neexistuijici</w:t>
-      </w:r>
-      <w:r>
-        <w:t>.</w:t>
-      </w:r>
-      <w:proofErr w:type="gramStart"/>
-      <w:r>
-        <w:t>obj.bin</w:t>
-      </w:r>
-      <w:proofErr w:type="gramEnd"/>
-      <w:r>
-        <w:t xml:space="preserve"> </w:t>
-      </w:r>
-      <w:r>
-        <w:t>testovaci_neexistuijici.obj</w:t>
-      </w:r>
-    </w:p>
-    <w:p>
-      <w:pPr>
-        <w:pStyle w:val="Odstavecseseznamem"/>
-        <w:numPr>
-          <w:ilvl w:val="0"/>
-          <w:numId w:val="16"/>
-        </w:numPr>
-      </w:pPr>
-      <w:r>
-        <w:t xml:space="preserve">V adresáři se nic nevytvoří. Aplikace vypíše hlášku: </w:t>
-      </w:r>
-      <w:r>
-        <w:t>CHYBA: Nepodarilo se otevrit zdrojovy soubor</w:t>
-      </w:r>
-      <w:r>
-        <w:t>.</w:t>
-      </w:r>
-    </w:p>
-    <w:p>
-      <w:r>
-        <w:br w:type="page"/>
-      </w:r>
-    </w:p>
-    <w:p>
-      <w:pPr>
-        <w:pStyle w:val="Nadpis3"/>
-      </w:pPr>
-      <w:bookmarkStart w:id="22" w:name="_Toc40188000"/>
+      <w:bookmarkStart w:id="21" w:name="_Toc40864023"/>
       <w:r>
         <w:lastRenderedPageBreak/>
         <w:t>Decompress.exe &lt;input&gt; &lt;output neexistující&gt;</w:t>
       </w:r>
+      <w:bookmarkEnd w:id="21"/>
+    </w:p>
+    <w:p>
+      <w:r>
+        <w:t>Ověření funkčnosti při parametru vstupního zkomprimovaného souboru .obj a výstupního souboru .obj, který neexistuje</w:t>
+      </w:r>
+    </w:p>
+    <w:p>
+      <w:pPr>
+        <w:pStyle w:val="Odstavecseseznamem"/>
+        <w:numPr>
+          <w:ilvl w:val="0"/>
+          <w:numId w:val="22"/>
+        </w:numPr>
+      </w:pPr>
+      <w:r>
+        <w:t xml:space="preserve">Otevřít adresář </w:t>
+      </w:r>
+      <w:r>
+        <w:t>DracoWrapper\zswi-kompresni-algoritmy-master\alg\Draco</w:t>
+      </w:r>
+    </w:p>
+    <w:p>
+      <w:pPr>
+        <w:pStyle w:val="Odstavecseseznamem"/>
+        <w:numPr>
+          <w:ilvl w:val="0"/>
+          <w:numId w:val="22"/>
+        </w:numPr>
+      </w:pPr>
+      <w:r>
+        <w:t>Spustit zde cmd.exe</w:t>
+      </w:r>
+    </w:p>
+    <w:p>
+      <w:pPr>
+        <w:pStyle w:val="Odstavecseseznamem"/>
+        <w:numPr>
+          <w:ilvl w:val="0"/>
+          <w:numId w:val="22"/>
+        </w:numPr>
+      </w:pPr>
+      <w:r>
+        <w:t>V cmd spustit příkaz decompress.exe testovaci.</w:t>
+      </w:r>
+      <w:proofErr w:type="gramStart"/>
+      <w:r>
+        <w:t>obj.bin</w:t>
+      </w:r>
+      <w:proofErr w:type="gramEnd"/>
+      <w:r>
+        <w:t xml:space="preserve"> testovaci_neexistujici.obj</w:t>
+      </w:r>
+    </w:p>
+    <w:p>
+      <w:pPr>
+        <w:pStyle w:val="Odstavecseseznamem"/>
+        <w:numPr>
+          <w:ilvl w:val="0"/>
+          <w:numId w:val="22"/>
+        </w:numPr>
+      </w:pPr>
+      <w:r>
+        <w:t>V adresáři se vytvoří soubor mesh.obj, který je dekomprimovaný pomocí Draco. Na rozdílu souborů testovaci.obj a mesh.obj nezáleží.</w:t>
+      </w:r>
+    </w:p>
+    <w:p>
+      <w:pPr>
+        <w:pStyle w:val="Nadpis3"/>
+      </w:pPr>
+      <w:bookmarkStart w:id="22" w:name="_Toc40864024"/>
+      <w:r>
+        <w:t>Decompress.exe &lt;input špatný formát&gt;</w:t>
+      </w:r>
       <w:bookmarkEnd w:id="22"/>
     </w:p>
     <w:p>
       <w:r>
-        <w:t>Ověření funkčnosti při parametru vstupního zkomprimovaného souboru .obj a výstupního souboru .obj, který neexistuje</w:t>
-      </w:r>
-    </w:p>
-    <w:p>
-      <w:pPr>
-        <w:pStyle w:val="Odstavecseseznamem"/>
-        <w:numPr>
-          <w:ilvl w:val="0"/>
-          <w:numId w:val="22"/>
+        <w:t>Ověření funkčnosti aplikace decompress.exe &lt;input špatný formát&gt;</w:t>
+      </w:r>
+    </w:p>
+    <w:p>
+      <w:pPr>
+        <w:pStyle w:val="Odstavecseseznamem"/>
+        <w:numPr>
+          <w:ilvl w:val="0"/>
+          <w:numId w:val="25"/>
         </w:numPr>
       </w:pPr>
       <w:r>
@@ -3313,7 +3305,7 @@
         <w:pStyle w:val="Odstavecseseznamem"/>
         <w:numPr>
           <w:ilvl w:val="0"/>
-          <w:numId w:val="22"/>
+          <w:numId w:val="25"/>
         </w:numPr>
       </w:pPr>
       <w:r>
@@ -3325,27 +3317,250 @@
         <w:pStyle w:val="Odstavecseseznamem"/>
         <w:numPr>
           <w:ilvl w:val="0"/>
-          <w:numId w:val="22"/>
-        </w:numPr>
-      </w:pPr>
-      <w:r>
-        <w:t>V cmd spustit příkaz decompress.exe testovaci.</w:t>
-      </w:r>
-      <w:proofErr w:type="gramStart"/>
-      <w:r>
-        <w:t>obj.bin</w:t>
-      </w:r>
-      <w:proofErr w:type="gramEnd"/>
-      <w:r>
-        <w:t xml:space="preserve"> testovaci_neexistujici.obj</w:t>
-      </w:r>
-    </w:p>
-    <w:p>
-      <w:pPr>
-        <w:pStyle w:val="Odstavecseseznamem"/>
-        <w:numPr>
-          <w:ilvl w:val="0"/>
-          <w:numId w:val="22"/>
+          <w:numId w:val="25"/>
+        </w:numPr>
+      </w:pPr>
+      <w:r>
+        <w:t>V cmd spustit příkaz decompress.exe testovaci.obj</w:t>
+      </w:r>
+    </w:p>
+    <w:p>
+      <w:pPr>
+        <w:pStyle w:val="Odstavecseseznamem"/>
+        <w:numPr>
+          <w:ilvl w:val="0"/>
+          <w:numId w:val="25"/>
+        </w:numPr>
+      </w:pPr>
+      <w:r>
+        <w:t xml:space="preserve">V adresáři se nic nevytvoří. Aplikace vypíše hlášku: </w:t>
+      </w:r>
+      <w:r>
+        <w:t>Chyba dekodovani souboru Not a Draco file.</w:t>
+      </w:r>
+    </w:p>
+    <w:p>
+      <w:pPr>
+        <w:pStyle w:val="Nadpis3"/>
+      </w:pPr>
+      <w:bookmarkStart w:id="23" w:name="_Toc40864025"/>
+      <w:r>
+        <w:t>Decompress.exe &lt;input špatný formát&gt;&lt;output&gt;</w:t>
+      </w:r>
+      <w:bookmarkEnd w:id="23"/>
+    </w:p>
+    <w:p>
+      <w:r>
+        <w:t>Ověření funkčnosti aplikace decompress.exe &lt;input špatný formát&gt;&lt;output&gt;</w:t>
+      </w:r>
+    </w:p>
+    <w:p>
+      <w:pPr>
+        <w:pStyle w:val="Odstavecseseznamem"/>
+        <w:numPr>
+          <w:ilvl w:val="0"/>
+          <w:numId w:val="26"/>
+        </w:numPr>
+      </w:pPr>
+      <w:r>
+        <w:t xml:space="preserve">Otevřít adresář </w:t>
+      </w:r>
+      <w:r>
+        <w:t>DracoWrapper\zswi-kompresni-algoritmy-master\alg\Draco</w:t>
+      </w:r>
+    </w:p>
+    <w:p>
+      <w:pPr>
+        <w:pStyle w:val="Odstavecseseznamem"/>
+        <w:numPr>
+          <w:ilvl w:val="0"/>
+          <w:numId w:val="26"/>
+        </w:numPr>
+      </w:pPr>
+      <w:r>
+        <w:t>Spustit zde cmd.exe</w:t>
+      </w:r>
+    </w:p>
+    <w:p>
+      <w:pPr>
+        <w:pStyle w:val="Odstavecseseznamem"/>
+        <w:numPr>
+          <w:ilvl w:val="0"/>
+          <w:numId w:val="26"/>
+        </w:numPr>
+      </w:pPr>
+      <w:r>
+        <w:t>V cmd spustit příkaz decompress.exe testovaci.obj testovaci.obj</w:t>
+      </w:r>
+    </w:p>
+    <w:p>
+      <w:pPr>
+        <w:pStyle w:val="Odstavecseseznamem"/>
+        <w:numPr>
+          <w:ilvl w:val="0"/>
+          <w:numId w:val="26"/>
+        </w:numPr>
+      </w:pPr>
+      <w:r>
+        <w:t xml:space="preserve">V adresáři se nic nevytvoří. Aplikace vypíše hlášku: </w:t>
+      </w:r>
+      <w:r>
+        <w:t>Chyba dekodovani souboru Not a Draco file.</w:t>
+      </w:r>
+    </w:p>
+    <w:p>
+      <w:pPr>
+        <w:pStyle w:val="Nadpis3"/>
+      </w:pPr>
+      <w:bookmarkStart w:id="24" w:name="_Toc40864026"/>
+      <w:r>
+        <w:t>Decompress.exe &lt;input špatný formát&gt;&lt;output špatný formát&gt;</w:t>
+      </w:r>
+      <w:bookmarkEnd w:id="24"/>
+    </w:p>
+    <w:p>
+      <w:r>
+        <w:t>Ověření funkčnosti aplikace decompress.exe &lt;input špatný formát&gt;&lt;output</w:t>
+      </w:r>
+      <w:r>
+        <w:t xml:space="preserve"> špatný formát</w:t>
+      </w:r>
+      <w:r>
+        <w:t>&gt;</w:t>
+      </w:r>
+    </w:p>
+    <w:p>
+      <w:pPr>
+        <w:pStyle w:val="Odstavecseseznamem"/>
+        <w:numPr>
+          <w:ilvl w:val="0"/>
+          <w:numId w:val="27"/>
+        </w:numPr>
+      </w:pPr>
+      <w:r>
+        <w:t xml:space="preserve">Otevřít adresář </w:t>
+      </w:r>
+      <w:r>
+        <w:t>DracoWrapper\zswi-kompresni-algoritmy-master\alg\Draco</w:t>
+      </w:r>
+    </w:p>
+    <w:p>
+      <w:pPr>
+        <w:pStyle w:val="Odstavecseseznamem"/>
+        <w:numPr>
+          <w:ilvl w:val="0"/>
+          <w:numId w:val="27"/>
+        </w:numPr>
+      </w:pPr>
+      <w:r>
+        <w:t>Vytvořit soubor testovaci.obb</w:t>
+      </w:r>
+    </w:p>
+    <w:p>
+      <w:pPr>
+        <w:pStyle w:val="Odstavecseseznamem"/>
+        <w:numPr>
+          <w:ilvl w:val="0"/>
+          <w:numId w:val="27"/>
+        </w:numPr>
+      </w:pPr>
+      <w:r>
+        <w:t>Spustit zde cmd.exe</w:t>
+      </w:r>
+    </w:p>
+    <w:p>
+      <w:pPr>
+        <w:pStyle w:val="Odstavecseseznamem"/>
+        <w:numPr>
+          <w:ilvl w:val="0"/>
+          <w:numId w:val="27"/>
+        </w:numPr>
+      </w:pPr>
+      <w:r>
+        <w:t>V cmd spustit příkaz decompress.exe testovaci</w:t>
+      </w:r>
+      <w:r>
+        <w:t>.obb</w:t>
+      </w:r>
+      <w:r>
+        <w:t xml:space="preserve"> testovaci.obb</w:t>
+      </w:r>
+    </w:p>
+    <w:p>
+      <w:pPr>
+        <w:pStyle w:val="Odstavecseseznamem"/>
+        <w:numPr>
+          <w:ilvl w:val="0"/>
+          <w:numId w:val="27"/>
+        </w:numPr>
+      </w:pPr>
+      <w:r>
+        <w:t xml:space="preserve">V adresáři se nic nevytvoří. Aplikace vypíše hlášku: </w:t>
+      </w:r>
+      <w:r>
+        <w:t>Chyba dekodovani souboru Not a Draco file.</w:t>
+      </w:r>
+    </w:p>
+    <w:p>
+      <w:pPr>
+        <w:pStyle w:val="Nadpis3"/>
+      </w:pPr>
+      <w:bookmarkStart w:id="25" w:name="_Toc40864027"/>
+      <w:r>
+        <w:t>Decompress.exe &lt;input&gt; &lt;output špatný formát&gt;</w:t>
+      </w:r>
+      <w:bookmarkEnd w:id="25"/>
+    </w:p>
+    <w:p>
+      <w:r>
+        <w:t>Ověření funkčnosti aplikace decompress.exe &lt;input&gt;&lt;output špatný formát&gt;</w:t>
+      </w:r>
+    </w:p>
+    <w:p>
+      <w:pPr>
+        <w:pStyle w:val="Odstavecseseznamem"/>
+        <w:numPr>
+          <w:ilvl w:val="0"/>
+          <w:numId w:val="28"/>
+        </w:numPr>
+      </w:pPr>
+      <w:r>
+        <w:t xml:space="preserve">Otevřít adresář </w:t>
+      </w:r>
+      <w:r>
+        <w:t>DracoWrapper\zswi-kompresni-algoritmy-master\alg\Draco</w:t>
+      </w:r>
+    </w:p>
+    <w:p>
+      <w:pPr>
+        <w:pStyle w:val="Odstavecseseznamem"/>
+        <w:numPr>
+          <w:ilvl w:val="0"/>
+          <w:numId w:val="28"/>
+        </w:numPr>
+      </w:pPr>
+      <w:r>
+        <w:t>Spustit zde cmd.exe</w:t>
+      </w:r>
+    </w:p>
+    <w:p>
+      <w:pPr>
+        <w:pStyle w:val="Odstavecseseznamem"/>
+        <w:numPr>
+          <w:ilvl w:val="0"/>
+          <w:numId w:val="28"/>
+        </w:numPr>
+      </w:pPr>
+      <w:r>
+        <w:t>V cmd spustit příkaz decompress.exe testovaci.obj.bin testovaci.obb</w:t>
+      </w:r>
+    </w:p>
+    <w:p>
+      <w:pPr>
+        <w:pStyle w:val="Odstavecseseznamem"/>
+        <w:numPr>
+          <w:ilvl w:val="0"/>
+          <w:numId w:val="28"/>
         </w:numPr>
       </w:pPr>
       <w:r>
@@ -3353,343 +3568,130 @@
       </w:r>
     </w:p>
     <w:p>
-      <w:pPr>
-        <w:pStyle w:val="Nadpis3"/>
-      </w:pPr>
-      <w:bookmarkStart w:id="23" w:name="_Toc40188001"/>
-      <w:r>
-        <w:t xml:space="preserve">Decompress.exe &lt;input </w:t>
-      </w:r>
-      <w:r>
-        <w:t>špatný formát</w:t>
-      </w:r>
-      <w:r>
-        <w:t>&gt;</w:t>
-      </w:r>
-      <w:bookmarkEnd w:id="23"/>
-    </w:p>
-    <w:p>
-      <w:r>
-        <w:t xml:space="preserve">Ověření funkčnosti aplikace decompress.exe &lt;input </w:t>
-      </w:r>
-      <w:r>
-        <w:t>špatný formát</w:t>
-      </w:r>
-      <w:r>
-        <w:t>&gt;</w:t>
-      </w:r>
-    </w:p>
-    <w:p>
-      <w:pPr>
-        <w:pStyle w:val="Odstavecseseznamem"/>
-        <w:numPr>
-          <w:ilvl w:val="0"/>
-          <w:numId w:val="25"/>
-        </w:numPr>
-      </w:pPr>
-      <w:r>
-        <w:t xml:space="preserve">Otevřít adresář </w:t>
-      </w:r>
-      <w:r>
-        <w:t>DracoWrapper\zswi-kompresni-algoritmy-master\alg\Draco</w:t>
-      </w:r>
-    </w:p>
-    <w:p>
-      <w:pPr>
-        <w:pStyle w:val="Odstavecseseznamem"/>
-        <w:numPr>
-          <w:ilvl w:val="0"/>
-          <w:numId w:val="25"/>
-        </w:numPr>
-      </w:pPr>
-      <w:r>
-        <w:t>Spustit zde cmd.exe</w:t>
-      </w:r>
-    </w:p>
-    <w:p>
-      <w:pPr>
-        <w:pStyle w:val="Odstavecseseznamem"/>
-        <w:numPr>
-          <w:ilvl w:val="0"/>
-          <w:numId w:val="25"/>
-        </w:numPr>
-      </w:pPr>
-      <w:r>
-        <w:t>V cmd spustit příkaz decompress.exe testovaci</w:t>
-      </w:r>
-      <w:r>
-        <w:t>.obj</w:t>
-      </w:r>
-    </w:p>
-    <w:p>
-      <w:pPr>
-        <w:pStyle w:val="Odstavecseseznamem"/>
-        <w:numPr>
-          <w:ilvl w:val="0"/>
-          <w:numId w:val="25"/>
-        </w:numPr>
-      </w:pPr>
-      <w:r>
-        <w:t xml:space="preserve">V adresáři se nic nevytvoří. Aplikace vypíše hlášku: </w:t>
-      </w:r>
-      <w:r>
-        <w:t>Chyba dekodovani souboru Not a Draco file.</w:t>
-      </w:r>
-    </w:p>
-    <w:p>
-      <w:pPr>
-        <w:pStyle w:val="Nadpis3"/>
-      </w:pPr>
-      <w:bookmarkStart w:id="24" w:name="_Toc40188002"/>
-      <w:r>
-        <w:t>Decompress.exe &lt;input špatný formát&gt;</w:t>
-      </w:r>
-      <w:r>
-        <w:t>&lt;output&gt;</w:t>
-      </w:r>
-      <w:bookmarkEnd w:id="24"/>
-    </w:p>
-    <w:p>
-      <w:r>
-        <w:t>Ověření funkčnosti aplikace decompress.exe &lt;input špatný formát&gt;</w:t>
-      </w:r>
-      <w:r>
-        <w:t>&lt;output&gt;</w:t>
-      </w:r>
-    </w:p>
-    <w:p>
-      <w:pPr>
-        <w:pStyle w:val="Odstavecseseznamem"/>
-        <w:numPr>
-          <w:ilvl w:val="0"/>
-          <w:numId w:val="26"/>
-        </w:numPr>
-      </w:pPr>
-      <w:r>
-        <w:t xml:space="preserve">Otevřít adresář </w:t>
-      </w:r>
-      <w:r>
-        <w:t>DracoWrapper\zswi-kompresni-algoritmy-master\alg\Draco</w:t>
-      </w:r>
-    </w:p>
-    <w:p>
-      <w:pPr>
-        <w:pStyle w:val="Odstavecseseznamem"/>
-        <w:numPr>
-          <w:ilvl w:val="0"/>
-          <w:numId w:val="26"/>
-        </w:numPr>
-      </w:pPr>
-      <w:r>
-        <w:t>Spustit zde cmd.exe</w:t>
-      </w:r>
-    </w:p>
-    <w:p>
-      <w:pPr>
-        <w:pStyle w:val="Odstavecseseznamem"/>
-        <w:numPr>
-          <w:ilvl w:val="0"/>
-          <w:numId w:val="26"/>
-        </w:numPr>
-      </w:pPr>
-      <w:r>
-        <w:t>V cmd spustit příkaz decompress.exe testovaci.obj</w:t>
-      </w:r>
-      <w:r>
-        <w:t xml:space="preserve"> testovaci.obj</w:t>
-      </w:r>
-    </w:p>
-    <w:p>
-      <w:pPr>
-        <w:pStyle w:val="Odstavecseseznamem"/>
-        <w:numPr>
-          <w:ilvl w:val="0"/>
-          <w:numId w:val="26"/>
-        </w:numPr>
-      </w:pPr>
-      <w:r>
-        <w:t xml:space="preserve">V adresáři se nic nevytvoří. Aplikace vypíše hlášku: </w:t>
-      </w:r>
-      <w:r>
-        <w:t>Chyba dekodovani souboru Not a Draco file.</w:t>
-      </w:r>
-    </w:p>
-    <w:p>
-      <w:pPr>
-        <w:pStyle w:val="Nadpis3"/>
-      </w:pPr>
-      <w:bookmarkStart w:id="25" w:name="_Toc40188003"/>
-      <w:r>
-        <w:t>Decompress.exe &lt;input špatný formát&gt;&lt;output</w:t>
-      </w:r>
-      <w:r>
-        <w:t xml:space="preserve"> špatný formát</w:t>
-      </w:r>
-      <w:r>
-        <w:t>&gt;</w:t>
-      </w:r>
-      <w:bookmarkEnd w:id="25"/>
-    </w:p>
-    <w:p>
-      <w:r>
-        <w:t>Ověření funkčnosti aplikace decompress.exe &lt;input špatný formát&gt;&lt;output</w:t>
-      </w:r>
-      <w:r>
-        <w:t xml:space="preserve"> špatný formát</w:t>
-      </w:r>
-      <w:r>
-        <w:t>&gt;</w:t>
-      </w:r>
-    </w:p>
-    <w:p>
-      <w:pPr>
-        <w:pStyle w:val="Odstavecseseznamem"/>
-        <w:numPr>
-          <w:ilvl w:val="0"/>
-          <w:numId w:val="27"/>
-        </w:numPr>
-      </w:pPr>
-      <w:r>
-        <w:t xml:space="preserve">Otevřít adresář </w:t>
-      </w:r>
-      <w:r>
-        <w:t>DracoWrapper\zswi-kompresni-algoritmy-master\alg\Draco</w:t>
-      </w:r>
-    </w:p>
-    <w:p>
-      <w:pPr>
-        <w:pStyle w:val="Odstavecseseznamem"/>
-        <w:numPr>
-          <w:ilvl w:val="0"/>
-          <w:numId w:val="27"/>
-        </w:numPr>
-      </w:pPr>
-      <w:r>
-        <w:t>Vytvořit soubor testovaci.obb</w:t>
-      </w:r>
-    </w:p>
-    <w:p>
-      <w:pPr>
-        <w:pStyle w:val="Odstavecseseznamem"/>
-        <w:numPr>
-          <w:ilvl w:val="0"/>
-          <w:numId w:val="27"/>
-        </w:numPr>
-      </w:pPr>
-      <w:r>
-        <w:t>Spustit zde cmd.exe</w:t>
-      </w:r>
-    </w:p>
-    <w:p>
-      <w:pPr>
-        <w:pStyle w:val="Odstavecseseznamem"/>
-        <w:numPr>
-          <w:ilvl w:val="0"/>
-          <w:numId w:val="27"/>
-        </w:numPr>
-      </w:pPr>
-      <w:r>
-        <w:t>V cmd spustit příkaz decompress.exe testovaci</w:t>
-      </w:r>
-      <w:r>
-        <w:t>.obb</w:t>
-      </w:r>
-      <w:r>
-        <w:t xml:space="preserve"> testovaci.obb</w:t>
-      </w:r>
-    </w:p>
-    <w:p>
-      <w:pPr>
-        <w:pStyle w:val="Odstavecseseznamem"/>
-        <w:numPr>
-          <w:ilvl w:val="0"/>
-          <w:numId w:val="27"/>
-        </w:numPr>
-      </w:pPr>
-      <w:r>
-        <w:t xml:space="preserve">V adresáři se nic nevytvoří. Aplikace vypíše hlášku: </w:t>
-      </w:r>
-      <w:r>
-        <w:t>Chyba dekodovani souboru Not a Draco file.</w:t>
-      </w:r>
-    </w:p>
-    <w:p>
-      <w:pPr>
-        <w:pStyle w:val="Nadpis3"/>
-      </w:pPr>
-      <w:bookmarkStart w:id="26" w:name="_Toc40188004"/>
-      <w:r>
-        <w:t xml:space="preserve">Decompress.exe &lt;input&gt; &lt;output </w:t>
-      </w:r>
-      <w:r>
-        <w:t>špatný formát</w:t>
-      </w:r>
-      <w:r>
-        <w:t>&gt;</w:t>
+      <w:r>
+        <w:br w:type="page"/>
+      </w:r>
+    </w:p>
+    <w:p>
+      <w:pPr>
+        <w:pStyle w:val="Nadpis2"/>
+      </w:pPr>
+      <w:bookmarkStart w:id="26" w:name="_Toc40864028"/>
+      <w:r>
+        <w:lastRenderedPageBreak/>
+        <w:t xml:space="preserve">Porovnání před </w:t>
+      </w:r>
+      <w:r>
+        <w:t xml:space="preserve">kompresí </w:t>
+      </w:r>
+      <w:r>
+        <w:t>a po</w:t>
+      </w:r>
+      <w:r>
+        <w:t xml:space="preserve"> dekompresi</w:t>
       </w:r>
       <w:bookmarkEnd w:id="26"/>
     </w:p>
     <w:p>
       <w:r>
-        <w:t>Ověření funkčnosti aplikace decompress.exe &lt;input&gt;&lt;output špatný formát&gt;</w:t>
-      </w:r>
-    </w:p>
-    <w:p>
-      <w:pPr>
-        <w:pStyle w:val="Odstavecseseznamem"/>
-        <w:numPr>
-          <w:ilvl w:val="0"/>
-          <w:numId w:val="28"/>
-        </w:numPr>
-      </w:pPr>
-      <w:r>
-        <w:t xml:space="preserve">Otevřít adresář </w:t>
-      </w:r>
-      <w:r>
-        <w:t>DracoWrapper\zswi-kompresni-algoritmy-master\alg\Draco</w:t>
-      </w:r>
-    </w:p>
-    <w:p>
-      <w:pPr>
-        <w:pStyle w:val="Odstavecseseznamem"/>
-        <w:numPr>
-          <w:ilvl w:val="0"/>
-          <w:numId w:val="28"/>
-        </w:numPr>
-      </w:pPr>
-      <w:r>
-        <w:t>Spustit zde cmd.exe</w:t>
-      </w:r>
-    </w:p>
-    <w:p>
-      <w:pPr>
-        <w:pStyle w:val="Odstavecseseznamem"/>
-        <w:numPr>
-          <w:ilvl w:val="0"/>
-          <w:numId w:val="28"/>
-        </w:numPr>
-      </w:pPr>
-      <w:r>
-        <w:t>V cmd spustit příkaz decompress.exe testovaci.obj.bin</w:t>
-      </w:r>
-      <w:r>
-        <w:t xml:space="preserve"> testovaci.obb</w:t>
-      </w:r>
-    </w:p>
-    <w:p>
-      <w:pPr>
-        <w:pStyle w:val="Odstavecseseznamem"/>
-        <w:numPr>
-          <w:ilvl w:val="0"/>
-          <w:numId w:val="28"/>
-        </w:numPr>
-      </w:pPr>
-      <w:r>
-        <w:t>V adresáři se vytvoří soubor mesh.obj, který je dekomprimovaný pomocí Draco. Na rozdílu souborů testovaci.obj a mesh.obj nezáleží.</w:t>
-      </w:r>
+        <w:t>Před:</w:t>
+      </w:r>
+    </w:p>
+    <w:p>
+      <w:r>
+        <w:rPr>
+          <w:noProof/>
+          <w:lang w:eastAsia="cs-CZ"/>
+        </w:rPr>
+        <w:drawing>
+          <wp:inline distT="0" distB="0" distL="0" distR="0" wp14:anchorId="52F2A16E" wp14:editId="4127E442">
+            <wp:extent cx="4480560" cy="3742196"/>
+            <wp:effectExtent l="0" t="0" r="0" b="0"/>
+            <wp:docPr id="1" name="Obrázek 1"/>
+            <wp:cNvGraphicFramePr>
+              <a:graphicFrameLocks xmlns:a="http://schemas.openxmlformats.org/drawingml/2006/main" noChangeAspect="1"/>
+            </wp:cNvGraphicFramePr>
+            <a:graphic xmlns:a="http://schemas.openxmlformats.org/drawingml/2006/main">
+              <a:graphicData uri="http://schemas.openxmlformats.org/drawingml/2006/picture">
+                <pic:pic xmlns:pic="http://schemas.openxmlformats.org/drawingml/2006/picture">
+                  <pic:nvPicPr>
+                    <pic:cNvPr id="1" name=""/>
+                    <pic:cNvPicPr/>
+                  </pic:nvPicPr>
+                  <pic:blipFill>
+                    <a:blip r:embed="rId8"/>
+                    <a:stretch>
+                      <a:fillRect/>
+                    </a:stretch>
+                  </pic:blipFill>
+                  <pic:spPr>
+                    <a:xfrm>
+                      <a:off x="0" y="0"/>
+                      <a:ext cx="4490963" cy="3750884"/>
+                    </a:xfrm>
+                    <a:prstGeom prst="rect">
+                      <a:avLst/>
+                    </a:prstGeom>
+                  </pic:spPr>
+                </pic:pic>
+              </a:graphicData>
+            </a:graphic>
+          </wp:inline>
+        </w:drawing>
+      </w:r>
+    </w:p>
+    <w:p>
+      <w:r>
+        <w:t>Po:</w:t>
+      </w:r>
+    </w:p>
+    <w:p>
+      <w:r>
+        <w:rPr>
+          <w:noProof/>
+          <w:lang w:eastAsia="cs-CZ"/>
+        </w:rPr>
+        <w:drawing>
+          <wp:inline distT="0" distB="0" distL="0" distR="0" wp14:anchorId="326C9603" wp14:editId="0AC3C95C">
+            <wp:extent cx="4432944" cy="4027372"/>
+            <wp:effectExtent l="0" t="0" r="5715" b="0"/>
+            <wp:docPr id="2" name="Obrázek 2"/>
+            <wp:cNvGraphicFramePr>
+              <a:graphicFrameLocks xmlns:a="http://schemas.openxmlformats.org/drawingml/2006/main" noChangeAspect="1"/>
+            </wp:cNvGraphicFramePr>
+            <a:graphic xmlns:a="http://schemas.openxmlformats.org/drawingml/2006/main">
+              <a:graphicData uri="http://schemas.openxmlformats.org/drawingml/2006/picture">
+                <pic:pic xmlns:pic="http://schemas.openxmlformats.org/drawingml/2006/picture">
+                  <pic:nvPicPr>
+                    <pic:cNvPr id="1" name=""/>
+                    <pic:cNvPicPr/>
+                  </pic:nvPicPr>
+                  <pic:blipFill>
+                    <a:blip r:embed="rId9"/>
+                    <a:stretch>
+                      <a:fillRect/>
+                    </a:stretch>
+                  </pic:blipFill>
+                  <pic:spPr>
+                    <a:xfrm>
+                      <a:off x="0" y="0"/>
+                      <a:ext cx="4434869" cy="4029121"/>
+                    </a:xfrm>
+                    <a:prstGeom prst="rect">
+                      <a:avLst/>
+                    </a:prstGeom>
+                  </pic:spPr>
+                </pic:pic>
+              </a:graphicData>
+            </a:graphic>
+          </wp:inline>
+        </w:drawing>
+      </w:r>
+      <w:bookmarkStart w:id="27" w:name="_GoBack"/>
+      <w:bookmarkEnd w:id="27"/>
     </w:p>
     <w:sectPr>
-      <w:footerReference w:type="default" r:id="rId8"/>
+      <w:footerReference w:type="default" r:id="rId10"/>
       <w:pgSz w:w="11906" w:h="16838"/>
       <w:pgMar w:top="1417" w:right="1417" w:bottom="1417" w:left="1417" w:header="708" w:footer="708" w:gutter="0"/>
       <w:cols w:space="708"/>
@@ -3734,6 +3736,7 @@
         <w:docPartUnique/>
       </w:docPartObj>
     </w:sdtPr>
+    <w:sdtEndPr/>
     <w:sdtContent>
       <w:p>
         <w:pPr>
@@ -3796,7 +3799,7 @@
 
 <file path=word/numbering.xml><?xml version="1.0" encoding="utf-8"?>
 <w:numbering xmlns:wpc="http://schemas.microsoft.com/office/word/2010/wordprocessingCanvas" xmlns:mc="http://schemas.openxmlformats.org/markup-compatibility/2006" xmlns:o="urn:schemas-microsoft-com:office:office" xmlns:r="http://schemas.openxmlformats.org/officeDocument/2006/relationships" xmlns:m="http://schemas.openxmlformats.org/officeDocument/2006/math" xmlns:v="urn:schemas-microsoft-com:vml" xmlns:wp14="http://schemas.microsoft.com/office/word/2010/wordprocessingDrawing" xmlns:wp="http://schemas.openxmlformats.org/drawingml/2006/wordprocessingDrawing" xmlns:w10="urn:schemas-microsoft-com:office:word" xmlns:w="http://schemas.openxmlformats.org/wordprocessingml/2006/main" xmlns:w14="http://schemas.microsoft.com/office/word/2010/wordml" xmlns:w15="http://schemas.microsoft.com/office/word/2012/wordml" xmlns:wpg="http://schemas.microsoft.com/office/word/2010/wordprocessingGroup" xmlns:wpi="http://schemas.microsoft.com/office/word/2010/wordprocessingInk" xmlns:wne="http://schemas.microsoft.com/office/word/2006/wordml" xmlns:wps="http://schemas.microsoft.com/office/word/2010/wordprocessingShape" mc:Ignorable="w14 w15 wp14">
-  <w:abstractNum w:abstractNumId="0">
+  <w:abstractNum w:abstractNumId="0" w15:restartNumberingAfterBreak="0">
     <w:nsid w:val="038A73E7"/>
     <w:multiLevelType w:val="hybridMultilevel"/>
     <w:tmpl w:val="D4E4B8F8"/>
@@ -3882,7 +3885,7 @@
       </w:pPr>
     </w:lvl>
   </w:abstractNum>
-  <w:abstractNum w:abstractNumId="1">
+  <w:abstractNum w:abstractNumId="1" w15:restartNumberingAfterBreak="0">
     <w:nsid w:val="05A669D7"/>
     <w:multiLevelType w:val="hybridMultilevel"/>
     <w:tmpl w:val="D4E4B8F8"/>
@@ -3968,7 +3971,7 @@
       </w:pPr>
     </w:lvl>
   </w:abstractNum>
-  <w:abstractNum w:abstractNumId="2">
+  <w:abstractNum w:abstractNumId="2" w15:restartNumberingAfterBreak="0">
     <w:nsid w:val="084A36EF"/>
     <w:multiLevelType w:val="hybridMultilevel"/>
     <w:tmpl w:val="40CAD34C"/>
@@ -4054,7 +4057,7 @@
       </w:pPr>
     </w:lvl>
   </w:abstractNum>
-  <w:abstractNum w:abstractNumId="3">
+  <w:abstractNum w:abstractNumId="3" w15:restartNumberingAfterBreak="0">
     <w:nsid w:val="0D3C6890"/>
     <w:multiLevelType w:val="hybridMultilevel"/>
     <w:tmpl w:val="D4E4B8F8"/>
@@ -4140,7 +4143,7 @@
       </w:pPr>
     </w:lvl>
   </w:abstractNum>
-  <w:abstractNum w:abstractNumId="4">
+  <w:abstractNum w:abstractNumId="4" w15:restartNumberingAfterBreak="0">
     <w:nsid w:val="1D173B67"/>
     <w:multiLevelType w:val="hybridMultilevel"/>
     <w:tmpl w:val="D4E4B8F8"/>
@@ -4226,7 +4229,7 @@
       </w:pPr>
     </w:lvl>
   </w:abstractNum>
-  <w:abstractNum w:abstractNumId="5">
+  <w:abstractNum w:abstractNumId="5" w15:restartNumberingAfterBreak="0">
     <w:nsid w:val="1E17125B"/>
     <w:multiLevelType w:val="hybridMultilevel"/>
     <w:tmpl w:val="D4E4B8F8"/>
@@ -4312,7 +4315,7 @@
       </w:pPr>
     </w:lvl>
   </w:abstractNum>
-  <w:abstractNum w:abstractNumId="6">
+  <w:abstractNum w:abstractNumId="6" w15:restartNumberingAfterBreak="0">
     <w:nsid w:val="25393818"/>
     <w:multiLevelType w:val="hybridMultilevel"/>
     <w:tmpl w:val="D4E4B8F8"/>
@@ -4398,7 +4401,7 @@
       </w:pPr>
     </w:lvl>
   </w:abstractNum>
-  <w:abstractNum w:abstractNumId="7">
+  <w:abstractNum w:abstractNumId="7" w15:restartNumberingAfterBreak="0">
     <w:nsid w:val="2584632A"/>
     <w:multiLevelType w:val="hybridMultilevel"/>
     <w:tmpl w:val="D4E4B8F8"/>
@@ -4484,7 +4487,7 @@
       </w:pPr>
     </w:lvl>
   </w:abstractNum>
-  <w:abstractNum w:abstractNumId="8">
+  <w:abstractNum w:abstractNumId="8" w15:restartNumberingAfterBreak="0">
     <w:nsid w:val="258A4CF0"/>
     <w:multiLevelType w:val="hybridMultilevel"/>
     <w:tmpl w:val="D4E4B8F8"/>
@@ -4570,7 +4573,7 @@
       </w:pPr>
     </w:lvl>
   </w:abstractNum>
-  <w:abstractNum w:abstractNumId="9">
+  <w:abstractNum w:abstractNumId="9" w15:restartNumberingAfterBreak="0">
     <w:nsid w:val="274F3651"/>
     <w:multiLevelType w:val="hybridMultilevel"/>
     <w:tmpl w:val="B066D6B0"/>
@@ -4656,7 +4659,7 @@
       </w:pPr>
     </w:lvl>
   </w:abstractNum>
-  <w:abstractNum w:abstractNumId="10">
+  <w:abstractNum w:abstractNumId="10" w15:restartNumberingAfterBreak="0">
     <w:nsid w:val="2D3D263D"/>
     <w:multiLevelType w:val="hybridMultilevel"/>
     <w:tmpl w:val="D4E4B8F8"/>
@@ -4742,7 +4745,7 @@
       </w:pPr>
     </w:lvl>
   </w:abstractNum>
-  <w:abstractNum w:abstractNumId="11">
+  <w:abstractNum w:abstractNumId="11" w15:restartNumberingAfterBreak="0">
     <w:nsid w:val="3DEC4077"/>
     <w:multiLevelType w:val="hybridMultilevel"/>
     <w:tmpl w:val="B066D6B0"/>
@@ -4828,7 +4831,7 @@
       </w:pPr>
     </w:lvl>
   </w:abstractNum>
-  <w:abstractNum w:abstractNumId="12">
+  <w:abstractNum w:abstractNumId="12" w15:restartNumberingAfterBreak="0">
     <w:nsid w:val="3E5F0055"/>
     <w:multiLevelType w:val="hybridMultilevel"/>
     <w:tmpl w:val="D69CB71A"/>
@@ -4914,7 +4917,7 @@
       </w:pPr>
     </w:lvl>
   </w:abstractNum>
-  <w:abstractNum w:abstractNumId="13">
+  <w:abstractNum w:abstractNumId="13" w15:restartNumberingAfterBreak="0">
     <w:nsid w:val="3F91608C"/>
     <w:multiLevelType w:val="hybridMultilevel"/>
     <w:tmpl w:val="D4E4B8F8"/>
@@ -5000,7 +5003,7 @@
       </w:pPr>
     </w:lvl>
   </w:abstractNum>
-  <w:abstractNum w:abstractNumId="14">
+  <w:abstractNum w:abstractNumId="14" w15:restartNumberingAfterBreak="0">
     <w:nsid w:val="4CAC266F"/>
     <w:multiLevelType w:val="hybridMultilevel"/>
     <w:tmpl w:val="D4E4B8F8"/>
@@ -5086,7 +5089,7 @@
       </w:pPr>
     </w:lvl>
   </w:abstractNum>
-  <w:abstractNum w:abstractNumId="15">
+  <w:abstractNum w:abstractNumId="15" w15:restartNumberingAfterBreak="0">
     <w:nsid w:val="4E0D108B"/>
     <w:multiLevelType w:val="hybridMultilevel"/>
     <w:tmpl w:val="984E8146"/>
@@ -5172,7 +5175,7 @@
       </w:pPr>
     </w:lvl>
   </w:abstractNum>
-  <w:abstractNum w:abstractNumId="16">
+  <w:abstractNum w:abstractNumId="16" w15:restartNumberingAfterBreak="0">
     <w:nsid w:val="59393825"/>
     <w:multiLevelType w:val="hybridMultilevel"/>
     <w:tmpl w:val="D4E4B8F8"/>
@@ -5258,7 +5261,7 @@
       </w:pPr>
     </w:lvl>
   </w:abstractNum>
-  <w:abstractNum w:abstractNumId="17">
+  <w:abstractNum w:abstractNumId="17" w15:restartNumberingAfterBreak="0">
     <w:nsid w:val="5B5D41AD"/>
     <w:multiLevelType w:val="hybridMultilevel"/>
     <w:tmpl w:val="D4E4B8F8"/>
@@ -5344,7 +5347,7 @@
       </w:pPr>
     </w:lvl>
   </w:abstractNum>
-  <w:abstractNum w:abstractNumId="18">
+  <w:abstractNum w:abstractNumId="18" w15:restartNumberingAfterBreak="0">
     <w:nsid w:val="61815DC9"/>
     <w:multiLevelType w:val="hybridMultilevel"/>
     <w:tmpl w:val="D4E4B8F8"/>
@@ -5430,7 +5433,7 @@
       </w:pPr>
     </w:lvl>
   </w:abstractNum>
-  <w:abstractNum w:abstractNumId="19">
+  <w:abstractNum w:abstractNumId="19" w15:restartNumberingAfterBreak="0">
     <w:nsid w:val="64D628E7"/>
     <w:multiLevelType w:val="hybridMultilevel"/>
     <w:tmpl w:val="D1124D86"/>
@@ -5516,7 +5519,7 @@
       </w:pPr>
     </w:lvl>
   </w:abstractNum>
-  <w:abstractNum w:abstractNumId="20">
+  <w:abstractNum w:abstractNumId="20" w15:restartNumberingAfterBreak="0">
     <w:nsid w:val="689C7564"/>
     <w:multiLevelType w:val="hybridMultilevel"/>
     <w:tmpl w:val="A6406D00"/>
@@ -5602,7 +5605,7 @@
       </w:pPr>
     </w:lvl>
   </w:abstractNum>
-  <w:abstractNum w:abstractNumId="21">
+  <w:abstractNum w:abstractNumId="21" w15:restartNumberingAfterBreak="0">
     <w:nsid w:val="6EFD248D"/>
     <w:multiLevelType w:val="hybridMultilevel"/>
     <w:tmpl w:val="D4E4B8F8"/>
@@ -5688,7 +5691,7 @@
       </w:pPr>
     </w:lvl>
   </w:abstractNum>
-  <w:abstractNum w:abstractNumId="22">
+  <w:abstractNum w:abstractNumId="22" w15:restartNumberingAfterBreak="0">
     <w:nsid w:val="717261EC"/>
     <w:multiLevelType w:val="hybridMultilevel"/>
     <w:tmpl w:val="D4E4B8F8"/>
@@ -5774,7 +5777,7 @@
       </w:pPr>
     </w:lvl>
   </w:abstractNum>
-  <w:abstractNum w:abstractNumId="23">
+  <w:abstractNum w:abstractNumId="23" w15:restartNumberingAfterBreak="0">
     <w:nsid w:val="7201697B"/>
     <w:multiLevelType w:val="hybridMultilevel"/>
     <w:tmpl w:val="608AE2A4"/>
@@ -5860,7 +5863,7 @@
       </w:pPr>
     </w:lvl>
   </w:abstractNum>
-  <w:abstractNum w:abstractNumId="24">
+  <w:abstractNum w:abstractNumId="24" w15:restartNumberingAfterBreak="0">
     <w:nsid w:val="77CA53D2"/>
     <w:multiLevelType w:val="hybridMultilevel"/>
     <w:tmpl w:val="D4E4B8F8"/>
@@ -5946,7 +5949,7 @@
       </w:pPr>
     </w:lvl>
   </w:abstractNum>
-  <w:abstractNum w:abstractNumId="25">
+  <w:abstractNum w:abstractNumId="25" w15:restartNumberingAfterBreak="0">
     <w:nsid w:val="793C47CF"/>
     <w:multiLevelType w:val="hybridMultilevel"/>
     <w:tmpl w:val="D4E4B8F8"/>
@@ -6032,7 +6035,7 @@
       </w:pPr>
     </w:lvl>
   </w:abstractNum>
-  <w:abstractNum w:abstractNumId="26">
+  <w:abstractNum w:abstractNumId="26" w15:restartNumberingAfterBreak="0">
     <w:nsid w:val="7B35659A"/>
     <w:multiLevelType w:val="hybridMultilevel"/>
     <w:tmpl w:val="D4E4B8F8"/>
@@ -6118,7 +6121,7 @@
       </w:pPr>
     </w:lvl>
   </w:abstractNum>
-  <w:abstractNum w:abstractNumId="27">
+  <w:abstractNum w:abstractNumId="27" w15:restartNumberingAfterBreak="0">
     <w:nsid w:val="7C9D5D3C"/>
     <w:multiLevelType w:val="hybridMultilevel"/>
     <w:tmpl w:val="D4E4B8F8"/>
@@ -7217,7 +7220,7 @@
 </file>
 
 <file path=customXml/itemProps1.xml><?xml version="1.0" encoding="utf-8"?>
-<ds:datastoreItem xmlns:ds="http://schemas.openxmlformats.org/officeDocument/2006/customXml" ds:itemID="{8300EBF7-045B-459D-A41E-4407E5242654}">
+<ds:datastoreItem xmlns:ds="http://schemas.openxmlformats.org/officeDocument/2006/customXml" ds:itemID="{2AD1A03E-95AB-4754-9A43-A4DFFB5A9B0F}">
   <ds:schemaRefs>
     <ds:schemaRef ds:uri="http://schemas.openxmlformats.org/officeDocument/2006/bibliography"/>
   </ds:schemaRefs>

</xml_diff>